<commit_message>
Actualización al plan general
</commit_message>
<xml_diff>
--- a/tspi/ciclo-3/strat3/strat3.docx
+++ b/tspi/ciclo-3/strat3/strat3.docx
@@ -346,7 +346,23 @@
           <w:b/>
           <w:sz w:val="24"/>
         </w:rPr>
-        <w:t>Estragia de desarrollo</w:t>
+        <w:t>Estra</w:t>
+      </w:r>
+      <w:r>
+        <w:rPr>
+          <w:rFonts w:ascii="Times New Roman" w:hAnsi="Times New Roman" w:cs="Times New Roman"/>
+          <w:b/>
+          <w:sz w:val="24"/>
+        </w:rPr>
+        <w:t>te</w:t>
+      </w:r>
+      <w:r>
+        <w:rPr>
+          <w:rFonts w:ascii="Times New Roman" w:hAnsi="Times New Roman" w:cs="Times New Roman"/>
+          <w:b/>
+          <w:sz w:val="24"/>
+        </w:rPr>
+        <w:t>gia de desarrollo</w:t>
       </w:r>
     </w:p>
     <w:p>
@@ -408,17 +424,39 @@
           <w:ilvl w:val="0"/>
           <w:numId w:val="7"/>
         </w:numPr>
-        <w:rPr>
-          <w:rFonts w:ascii="Times New Roman" w:hAnsi="Times New Roman" w:cs="Times New Roman"/>
-          <w:sz w:val="20"/>
-        </w:rPr>
-      </w:pPr>
-      <w:r>
-        <w:rPr>
-          <w:rFonts w:ascii="Times New Roman" w:hAnsi="Times New Roman" w:cs="Times New Roman"/>
-          <w:sz w:val="20"/>
-        </w:rPr>
-        <w:t>No tenemos plan de testeo, calidad bajara.</w:t>
+        <w:jc w:val="both"/>
+        <w:rPr>
+          <w:rFonts w:ascii="Times New Roman" w:hAnsi="Times New Roman" w:cs="Times New Roman"/>
+          <w:sz w:val="20"/>
+        </w:rPr>
+      </w:pPr>
+      <w:r>
+        <w:rPr>
+          <w:rFonts w:ascii="Times New Roman" w:hAnsi="Times New Roman" w:cs="Times New Roman"/>
+          <w:sz w:val="20"/>
+        </w:rPr>
+        <w:t>No tenemos</w:t>
+      </w:r>
+      <w:r>
+        <w:rPr>
+          <w:rFonts w:ascii="Times New Roman" w:hAnsi="Times New Roman" w:cs="Times New Roman"/>
+          <w:sz w:val="20"/>
+        </w:rPr>
+        <w:t xml:space="preserve"> plan de testeo, en consecuencia</w:t>
+      </w:r>
+      <w:r>
+        <w:rPr>
+          <w:rFonts w:ascii="Times New Roman" w:hAnsi="Times New Roman" w:cs="Times New Roman"/>
+          <w:sz w:val="20"/>
+        </w:rPr>
+        <w:t xml:space="preserve"> no garantizamos el correcto funcionamiento del sistema</w:t>
+      </w:r>
+      <w:r>
+        <w:rPr>
+          <w:rFonts w:ascii="Times New Roman" w:hAnsi="Times New Roman" w:cs="Times New Roman"/>
+          <w:sz w:val="20"/>
+        </w:rPr>
+        <w:t>.</w:t>
       </w:r>
     </w:p>
     <w:p>
@@ -428,17 +466,32 @@
           <w:ilvl w:val="0"/>
           <w:numId w:val="7"/>
         </w:numPr>
-        <w:rPr>
-          <w:rFonts w:ascii="Times New Roman" w:hAnsi="Times New Roman" w:cs="Times New Roman"/>
-          <w:sz w:val="20"/>
-        </w:rPr>
-      </w:pPr>
-      <w:r>
-        <w:rPr>
-          <w:rFonts w:ascii="Times New Roman" w:hAnsi="Times New Roman" w:cs="Times New Roman"/>
-          <w:sz w:val="20"/>
-        </w:rPr>
-        <w:t>La nueva plataforma que usaremos(codeship y heroku)</w:t>
+        <w:jc w:val="both"/>
+        <w:rPr>
+          <w:rFonts w:ascii="Times New Roman" w:hAnsi="Times New Roman" w:cs="Times New Roman"/>
+          <w:sz w:val="20"/>
+        </w:rPr>
+      </w:pPr>
+      <w:r>
+        <w:rPr>
+          <w:rFonts w:ascii="Times New Roman" w:hAnsi="Times New Roman" w:cs="Times New Roman"/>
+          <w:sz w:val="20"/>
+        </w:rPr>
+        <w:t xml:space="preserve">No se sabe si el algoritmo de calendarización satisface la restricción de </w:t>
+      </w:r>
+      <w:r>
+        <w:rPr>
+          <w:rFonts w:ascii="Times New Roman" w:hAnsi="Times New Roman" w:cs="Times New Roman"/>
+          <w:sz w:val="20"/>
+        </w:rPr>
+        <w:t xml:space="preserve">rendimiento (2 minutos máximo),  </w:t>
+      </w:r>
+      <w:r>
+        <w:rPr>
+          <w:rFonts w:ascii="Times New Roman" w:hAnsi="Times New Roman" w:cs="Times New Roman"/>
+          <w:sz w:val="20"/>
+        </w:rPr>
+        <w:t>por lo tanto el proyecto se considerará un fracaso.</w:t>
       </w:r>
     </w:p>
     <w:p>
@@ -448,37 +501,53 @@
           <w:ilvl w:val="0"/>
           <w:numId w:val="7"/>
         </w:numPr>
-        <w:rPr>
-          <w:rFonts w:ascii="Times New Roman" w:hAnsi="Times New Roman" w:cs="Times New Roman"/>
-          <w:sz w:val="20"/>
-        </w:rPr>
-      </w:pPr>
-      <w:r>
-        <w:rPr>
-          <w:rFonts w:ascii="Times New Roman" w:hAnsi="Times New Roman" w:cs="Times New Roman"/>
-          <w:sz w:val="20"/>
-        </w:rPr>
-        <w:t>Si el algoritmo satisface el requerimiento de los dos minutes</w:t>
-      </w:r>
-    </w:p>
-    <w:p>
-      <w:pPr>
-        <w:pStyle w:val="Prrafodelista"/>
-        <w:numPr>
-          <w:ilvl w:val="0"/>
-          <w:numId w:val="7"/>
-        </w:numPr>
-        <w:rPr>
-          <w:rFonts w:ascii="Times New Roman" w:hAnsi="Times New Roman" w:cs="Times New Roman"/>
-          <w:sz w:val="20"/>
-        </w:rPr>
-      </w:pPr>
-      <w:r>
-        <w:rPr>
-          <w:rFonts w:ascii="Times New Roman" w:hAnsi="Times New Roman" w:cs="Times New Roman"/>
-          <w:sz w:val="20"/>
-        </w:rPr>
-        <w:t>Aunque tenemos una replica del ambiente, no es lo mismo que el real(ambiente del cliente)</w:t>
+        <w:jc w:val="both"/>
+        <w:rPr>
+          <w:rFonts w:ascii="Times New Roman" w:hAnsi="Times New Roman" w:cs="Times New Roman"/>
+          <w:sz w:val="20"/>
+        </w:rPr>
+      </w:pPr>
+      <w:r>
+        <w:rPr>
+          <w:rFonts w:ascii="Times New Roman" w:hAnsi="Times New Roman" w:cs="Times New Roman"/>
+          <w:sz w:val="20"/>
+        </w:rPr>
+        <w:t xml:space="preserve">No podremos replicar </w:t>
+      </w:r>
+      <w:r>
+        <w:rPr>
+          <w:rFonts w:ascii="Times New Roman" w:hAnsi="Times New Roman" w:cs="Times New Roman"/>
+          <w:sz w:val="20"/>
+        </w:rPr>
+        <w:t>todos los elementos comprendidos en</w:t>
+      </w:r>
+      <w:r>
+        <w:rPr>
+          <w:rFonts w:ascii="Times New Roman" w:hAnsi="Times New Roman" w:cs="Times New Roman"/>
+          <w:sz w:val="20"/>
+        </w:rPr>
+        <w:t xml:space="preserve"> el ambiente de trabajo del cliente, por lo que esto traer</w:t>
+      </w:r>
+      <w:r>
+        <w:rPr>
+          <w:rFonts w:ascii="Times New Roman" w:hAnsi="Times New Roman" w:cs="Times New Roman"/>
+          <w:sz w:val="20"/>
+        </w:rPr>
+        <w:t>á</w:t>
+      </w:r>
+      <w:r>
+        <w:rPr>
+          <w:rFonts w:ascii="Times New Roman" w:hAnsi="Times New Roman" w:cs="Times New Roman"/>
+          <w:sz w:val="20"/>
+        </w:rPr>
+        <w:t xml:space="preserve"> problemas de comunicación con elementos fu</w:t>
+      </w:r>
+      <w:r>
+        <w:rPr>
+          <w:rFonts w:ascii="Times New Roman" w:hAnsi="Times New Roman" w:cs="Times New Roman"/>
+          <w:sz w:val="20"/>
+        </w:rPr>
+        <w:t>era del sistema y causar un “snowball effect”,  afectando el funcionamiento de nuestro sistema.</w:t>
       </w:r>
     </w:p>
     <w:sectPr>

</xml_diff>

<commit_message>
Actualizando strategia y log
Documentando la estrategia de desarrollo y actualizando el log hasta lo
que he hecho el dia de hoy
</commit_message>
<xml_diff>
--- a/tspi/ciclo-3/strat3/strat3.docx
+++ b/tspi/ciclo-3/strat3/strat3.docx
@@ -1,6 +1,6 @@
 
 <file path=word/document.xml><?xml version="1.0" encoding="utf-8"?>
-<w:document xmlns:ve="http://schemas.openxmlformats.org/markup-compatibility/2006" xmlns:o="urn:schemas-microsoft-com:office:office" xmlns:r="http://schemas.openxmlformats.org/officeDocument/2006/relationships" xmlns:m="http://schemas.openxmlformats.org/officeDocument/2006/math" xmlns:v="urn:schemas-microsoft-com:vml" xmlns:wp="http://schemas.openxmlformats.org/drawingml/2006/wordprocessingDrawing" xmlns:w10="urn:schemas-microsoft-com:office:word" xmlns:w="http://schemas.openxmlformats.org/wordprocessingml/2006/main" xmlns:wne="http://schemas.microsoft.com/office/word/2006/wordml">
+<w:document xmlns:wpc="http://schemas.microsoft.com/office/word/2010/wordprocessingCanvas" xmlns:mc="http://schemas.openxmlformats.org/markup-compatibility/2006" xmlns:o="urn:schemas-microsoft-com:office:office" xmlns:r="http://schemas.openxmlformats.org/officeDocument/2006/relationships" xmlns:m="http://schemas.openxmlformats.org/officeDocument/2006/math" xmlns:v="urn:schemas-microsoft-com:vml" xmlns:wp14="http://schemas.microsoft.com/office/word/2010/wordprocessingDrawing" xmlns:wp="http://schemas.openxmlformats.org/drawingml/2006/wordprocessingDrawing" xmlns:w10="urn:schemas-microsoft-com:office:word" xmlns:w="http://schemas.openxmlformats.org/wordprocessingml/2006/main" xmlns:w14="http://schemas.microsoft.com/office/word/2010/wordml" xmlns:w15="http://schemas.microsoft.com/office/word/2012/wordml" xmlns:wpg="http://schemas.microsoft.com/office/word/2010/wordprocessingGroup" xmlns:wpi="http://schemas.microsoft.com/office/word/2010/wordprocessingInk" xmlns:wne="http://schemas.microsoft.com/office/word/2006/wordml" xmlns:wps="http://schemas.microsoft.com/office/word/2010/wordprocessingShape" mc:Ignorable="w14 w15 wp14">
   <w:body>
     <w:p>
       <w:pPr>
@@ -30,7 +30,7 @@
     </w:p>
     <w:p>
       <w:pPr>
-        <w:pStyle w:val="Prrafodelista"/>
+        <w:pStyle w:val="ListParagraph"/>
         <w:numPr>
           <w:ilvl w:val="0"/>
           <w:numId w:val="2"/>
@@ -41,6 +41,7 @@
           <w:sz w:val="24"/>
         </w:rPr>
       </w:pPr>
+      <w:proofErr w:type="spellStart"/>
       <w:r>
         <w:rPr>
           <w:rFonts w:ascii="Times New Roman" w:hAnsi="Times New Roman" w:cs="Times New Roman"/>
@@ -49,10 +50,11 @@
         </w:rPr>
         <w:t>Criterio</w:t>
       </w:r>
+      <w:proofErr w:type="spellEnd"/>
     </w:p>
     <w:p>
       <w:pPr>
-        <w:pStyle w:val="Prrafodelista"/>
+        <w:pStyle w:val="ListParagraph"/>
         <w:numPr>
           <w:ilvl w:val="0"/>
           <w:numId w:val="2"/>
@@ -63,13 +65,23 @@
           <w:sz w:val="24"/>
         </w:rPr>
       </w:pPr>
-      <w:r>
-        <w:rPr>
-          <w:rFonts w:ascii="Times New Roman" w:hAnsi="Times New Roman" w:cs="Times New Roman"/>
-          <w:b/>
-          <w:sz w:val="24"/>
-        </w:rPr>
-        <w:t>Diseño c</w:t>
+      <w:proofErr w:type="spellStart"/>
+      <w:r>
+        <w:rPr>
+          <w:rFonts w:ascii="Times New Roman" w:hAnsi="Times New Roman" w:cs="Times New Roman"/>
+          <w:b/>
+          <w:sz w:val="24"/>
+        </w:rPr>
+        <w:t>Diseño</w:t>
+      </w:r>
+      <w:proofErr w:type="spellEnd"/>
+      <w:r>
+        <w:rPr>
+          <w:rFonts w:ascii="Times New Roman" w:hAnsi="Times New Roman" w:cs="Times New Roman"/>
+          <w:b/>
+          <w:sz w:val="24"/>
+        </w:rPr>
+        <w:t xml:space="preserve"> c</w:t>
       </w:r>
       <w:r>
         <w:rPr>
@@ -82,7 +94,7 @@
     </w:p>
     <w:p>
       <w:pPr>
-        <w:pStyle w:val="Prrafodelista"/>
+        <w:pStyle w:val="ListParagraph"/>
         <w:numPr>
           <w:ilvl w:val="1"/>
           <w:numId w:val="2"/>
@@ -92,6 +104,7 @@
           <w:b/>
         </w:rPr>
       </w:pPr>
+      <w:proofErr w:type="spellStart"/>
       <w:r>
         <w:rPr>
           <w:rFonts w:ascii="Times New Roman" w:hAnsi="Times New Roman" w:cs="Times New Roman"/>
@@ -99,6 +112,7 @@
         </w:rPr>
         <w:t>Problema</w:t>
       </w:r>
+      <w:proofErr w:type="spellEnd"/>
     </w:p>
     <w:p>
       <w:pPr>
@@ -120,27 +134,58 @@
           <w:szCs w:val="24"/>
           <w:lang w:val="es-ES_tradnl"/>
         </w:rPr>
-        <w:t>El cliente es una casa de software que utiliza la herramienta RedMine</w:t>
-      </w:r>
-      <w:r>
-        <w:rPr>
-          <w:rFonts w:ascii="Times New Roman" w:hAnsi="Times New Roman" w:cs="Times New Roman"/>
-          <w:b/>
-          <w:bCs/>
+        <w:t xml:space="preserve">El cliente es una casa de software que utiliza la herramienta </w:t>
+      </w:r>
+      <w:proofErr w:type="spellStart"/>
+      <w:r>
+        <w:rPr>
+          <w:rFonts w:ascii="Times New Roman" w:hAnsi="Times New Roman" w:cs="Times New Roman"/>
           <w:sz w:val="20"/>
           <w:szCs w:val="24"/>
           <w:lang w:val="es-ES_tradnl"/>
         </w:rPr>
-        <w:t xml:space="preserve"> </w:t>
-      </w:r>
-      <w:r>
-        <w:rPr>
-          <w:rFonts w:ascii="Times New Roman" w:hAnsi="Times New Roman" w:cs="Times New Roman"/>
+        <w:t>RedMine</w:t>
+      </w:r>
+      <w:proofErr w:type="spellEnd"/>
+      <w:r>
+        <w:rPr>
+          <w:rFonts w:ascii="Times New Roman" w:hAnsi="Times New Roman" w:cs="Times New Roman"/>
+          <w:b/>
+          <w:bCs/>
           <w:sz w:val="20"/>
           <w:szCs w:val="24"/>
           <w:lang w:val="es-ES_tradnl"/>
         </w:rPr>
-        <w:t>para el manejo de sus proyectos. Actualmente este configura los proyectos creando un archivo en Excel, en el cual especifica las informaciones generales del proyecto. Así como también cada una de las tareas con sus dependencias y estimados. A partir de este punto utiliza una herramienta que importa el archivo de Excel a RedMine. Luego de importado y configurado el proyecto, el cliente asigna las tareas a los recursos dependiendo de su disponibilidad.</w:t>
+        <w:t xml:space="preserve"> </w:t>
+      </w:r>
+      <w:r>
+        <w:rPr>
+          <w:rFonts w:ascii="Times New Roman" w:hAnsi="Times New Roman" w:cs="Times New Roman"/>
+          <w:sz w:val="20"/>
+          <w:szCs w:val="24"/>
+          <w:lang w:val="es-ES_tradnl"/>
+        </w:rPr>
+        <w:t xml:space="preserve">para el manejo de sus proyectos. Actualmente este configura los proyectos creando un archivo en Excel, en el cual especifica las informaciones generales del proyecto. Así como también cada una de las tareas con sus dependencias y estimados. A partir de este punto utiliza una herramienta que importa el archivo de Excel a </w:t>
+      </w:r>
+      <w:proofErr w:type="spellStart"/>
+      <w:r>
+        <w:rPr>
+          <w:rFonts w:ascii="Times New Roman" w:hAnsi="Times New Roman" w:cs="Times New Roman"/>
+          <w:sz w:val="20"/>
+          <w:szCs w:val="24"/>
+          <w:lang w:val="es-ES_tradnl"/>
+        </w:rPr>
+        <w:t>RedMine</w:t>
+      </w:r>
+      <w:proofErr w:type="spellEnd"/>
+      <w:r>
+        <w:rPr>
+          <w:rFonts w:ascii="Times New Roman" w:hAnsi="Times New Roman" w:cs="Times New Roman"/>
+          <w:sz w:val="20"/>
+          <w:szCs w:val="24"/>
+          <w:lang w:val="es-ES_tradnl"/>
+        </w:rPr>
+        <w:t>. Luego de importado y configurado el proyecto, el cliente asigna las tareas a los recursos dependiendo de su disponibilidad.</w:t>
       </w:r>
     </w:p>
     <w:p>
@@ -184,12 +229,32 @@
           <w:szCs w:val="24"/>
           <w:lang w:val="es-ES_tradnl"/>
         </w:rPr>
-        <w:t>La razón por la cual asignar las tareas a los recursos requiere de mucho esfuerzo y tiempo para el cliente, es debido a que este no conoce la disponibilidad real de sus recursos. RedMine no permite especificar la cantidad de horas laborables de un recurso, ni tampoco el porcentaje de horas—de las que tiene disponible—que un recurso estará comprometido en un proyecto.</w:t>
+        <w:t xml:space="preserve">La razón por la cual asignar las tareas a los recursos requiere de mucho esfuerzo y tiempo para el cliente, es debido a que este no conoce la disponibilidad real de sus recursos. </w:t>
+      </w:r>
+      <w:proofErr w:type="spellStart"/>
+      <w:r>
+        <w:rPr>
+          <w:rFonts w:ascii="Times New Roman" w:hAnsi="Times New Roman" w:cs="Times New Roman"/>
+          <w:sz w:val="20"/>
+          <w:szCs w:val="24"/>
+          <w:lang w:val="es-ES_tradnl"/>
+        </w:rPr>
+        <w:t>RedMine</w:t>
+      </w:r>
+      <w:proofErr w:type="spellEnd"/>
+      <w:r>
+        <w:rPr>
+          <w:rFonts w:ascii="Times New Roman" w:hAnsi="Times New Roman" w:cs="Times New Roman"/>
+          <w:sz w:val="20"/>
+          <w:szCs w:val="24"/>
+          <w:lang w:val="es-ES_tradnl"/>
+        </w:rPr>
+        <w:t xml:space="preserve"> no permite especificar la cantidad de horas laborables de un recurso, ni tampoco el porcentaje de horas—de las que tiene disponible—que un recurso estará comprometido en un proyecto.</w:t>
       </w:r>
     </w:p>
     <w:p>
       <w:pPr>
-        <w:pStyle w:val="Prrafodelista"/>
+        <w:pStyle w:val="ListParagraph"/>
         <w:numPr>
           <w:ilvl w:val="1"/>
           <w:numId w:val="2"/>
@@ -199,6 +264,7 @@
           <w:b/>
         </w:rPr>
       </w:pPr>
+      <w:proofErr w:type="spellStart"/>
       <w:r>
         <w:rPr>
           <w:rFonts w:ascii="Times New Roman" w:hAnsi="Times New Roman" w:cs="Times New Roman"/>
@@ -206,10 +272,11 @@
         </w:rPr>
         <w:t>Funcionalidades</w:t>
       </w:r>
+      <w:proofErr w:type="spellEnd"/>
     </w:p>
     <w:p>
       <w:pPr>
-        <w:pStyle w:val="Prrafodelista"/>
+        <w:pStyle w:val="ListParagraph"/>
         <w:numPr>
           <w:ilvl w:val="0"/>
           <w:numId w:val="1"/>
@@ -235,7 +302,7 @@
     </w:p>
     <w:p>
       <w:pPr>
-        <w:pStyle w:val="Prrafodelista"/>
+        <w:pStyle w:val="ListParagraph"/>
         <w:numPr>
           <w:ilvl w:val="0"/>
           <w:numId w:val="1"/>
@@ -262,7 +329,7 @@
     </w:p>
     <w:p>
       <w:pPr>
-        <w:pStyle w:val="Prrafodelista"/>
+        <w:pStyle w:val="ListParagraph"/>
         <w:numPr>
           <w:ilvl w:val="0"/>
           <w:numId w:val="1"/>
@@ -289,7 +356,7 @@
     </w:p>
     <w:p>
       <w:pPr>
-        <w:pStyle w:val="Prrafodelista"/>
+        <w:pStyle w:val="ListParagraph"/>
         <w:numPr>
           <w:ilvl w:val="0"/>
           <w:numId w:val="1"/>
@@ -316,7 +383,7 @@
     </w:p>
     <w:p>
       <w:pPr>
-        <w:pStyle w:val="Prrafodelista"/>
+        <w:pStyle w:val="ListParagraph"/>
         <w:jc w:val="both"/>
         <w:rPr>
           <w:rFonts w:ascii="Times New Roman" w:hAnsi="Times New Roman" w:cs="Times New Roman"/>
@@ -329,7 +396,7 @@
     </w:p>
     <w:p>
       <w:pPr>
-        <w:pStyle w:val="Prrafodelista"/>
+        <w:pStyle w:val="ListParagraph"/>
         <w:numPr>
           <w:ilvl w:val="0"/>
           <w:numId w:val="2"/>
@@ -340,6 +407,7 @@
           <w:sz w:val="24"/>
         </w:rPr>
       </w:pPr>
+      <w:proofErr w:type="spellStart"/>
       <w:r>
         <w:rPr>
           <w:rFonts w:ascii="Times New Roman" w:hAnsi="Times New Roman" w:cs="Times New Roman"/>
@@ -362,12 +430,354 @@
           <w:b/>
           <w:sz w:val="24"/>
         </w:rPr>
-        <w:t>gia de desarrollo</w:t>
-      </w:r>
+        <w:t>gia</w:t>
+      </w:r>
+      <w:proofErr w:type="spellEnd"/>
+      <w:r>
+        <w:rPr>
+          <w:rFonts w:ascii="Times New Roman" w:hAnsi="Times New Roman" w:cs="Times New Roman"/>
+          <w:b/>
+          <w:sz w:val="24"/>
+        </w:rPr>
+        <w:t xml:space="preserve"> de </w:t>
+      </w:r>
+      <w:proofErr w:type="spellStart"/>
+      <w:r>
+        <w:rPr>
+          <w:rFonts w:ascii="Times New Roman" w:hAnsi="Times New Roman" w:cs="Times New Roman"/>
+          <w:b/>
+          <w:sz w:val="24"/>
+        </w:rPr>
+        <w:t>desarrollo</w:t>
+      </w:r>
+      <w:proofErr w:type="spellEnd"/>
     </w:p>
     <w:p>
       <w:pPr>
-        <w:pStyle w:val="Prrafodelista"/>
+        <w:ind w:left="360" w:firstLine="720"/>
+        <w:rPr>
+          <w:rFonts w:ascii="Times New Roman" w:hAnsi="Times New Roman" w:cs="Times New Roman"/>
+          <w:sz w:val="24"/>
+          <w:lang w:val="es-DO"/>
+        </w:rPr>
+      </w:pPr>
+      <w:r>
+        <w:rPr>
+          <w:rFonts w:ascii="Times New Roman" w:hAnsi="Times New Roman" w:cs="Times New Roman"/>
+          <w:sz w:val="24"/>
+          <w:lang w:val="es-DO"/>
+        </w:rPr>
+        <w:t>El equipo se ha divido en 3 grupos</w:t>
+      </w:r>
+      <w:r>
+        <w:rPr>
+          <w:rFonts w:ascii="Times New Roman" w:hAnsi="Times New Roman" w:cs="Times New Roman"/>
+          <w:sz w:val="24"/>
+          <w:lang w:val="es-DO"/>
+        </w:rPr>
+        <w:t xml:space="preserve"> para la fase del desarrollo del producto</w:t>
+      </w:r>
+      <w:r>
+        <w:rPr>
+          <w:rFonts w:ascii="Times New Roman" w:hAnsi="Times New Roman" w:cs="Times New Roman"/>
+          <w:sz w:val="24"/>
+          <w:lang w:val="es-DO"/>
+        </w:rPr>
+        <w:t>:</w:t>
+      </w:r>
+    </w:p>
+    <w:p>
+      <w:pPr>
+        <w:pStyle w:val="ListParagraph"/>
+        <w:numPr>
+          <w:ilvl w:val="0"/>
+          <w:numId w:val="8"/>
+        </w:numPr>
+        <w:rPr>
+          <w:rFonts w:ascii="Times New Roman" w:hAnsi="Times New Roman" w:cs="Times New Roman"/>
+          <w:sz w:val="24"/>
+        </w:rPr>
+      </w:pPr>
+      <w:proofErr w:type="spellStart"/>
+      <w:r>
+        <w:rPr>
+          <w:rFonts w:ascii="Times New Roman" w:hAnsi="Times New Roman" w:cs="Times New Roman"/>
+          <w:sz w:val="24"/>
+        </w:rPr>
+        <w:t>Desarrollo</w:t>
+      </w:r>
+      <w:proofErr w:type="spellEnd"/>
+      <w:r>
+        <w:rPr>
+          <w:rFonts w:ascii="Times New Roman" w:hAnsi="Times New Roman" w:cs="Times New Roman"/>
+          <w:sz w:val="24"/>
+        </w:rPr>
+        <w:t xml:space="preserve"> del </w:t>
+      </w:r>
+      <w:r>
+        <w:rPr>
+          <w:rFonts w:ascii="Times New Roman" w:hAnsi="Times New Roman" w:cs="Times New Roman"/>
+          <w:sz w:val="24"/>
+        </w:rPr>
+        <w:t xml:space="preserve">front </w:t>
+      </w:r>
+      <w:r>
+        <w:rPr>
+          <w:rFonts w:ascii="Times New Roman" w:hAnsi="Times New Roman" w:cs="Times New Roman"/>
+          <w:sz w:val="24"/>
+        </w:rPr>
+        <w:t xml:space="preserve">end (Planning </w:t>
+      </w:r>
+      <w:r>
+        <w:rPr>
+          <w:rFonts w:ascii="Times New Roman" w:hAnsi="Times New Roman" w:cs="Times New Roman"/>
+          <w:sz w:val="24"/>
+        </w:rPr>
+        <w:t>Manager</w:t>
+      </w:r>
+      <w:r>
+        <w:rPr>
+          <w:rFonts w:ascii="Times New Roman" w:hAnsi="Times New Roman" w:cs="Times New Roman"/>
+          <w:sz w:val="24"/>
+        </w:rPr>
+        <w:t xml:space="preserve"> &amp; Team Leader)</w:t>
+      </w:r>
+    </w:p>
+    <w:p>
+      <w:pPr>
+        <w:pStyle w:val="ListParagraph"/>
+        <w:numPr>
+          <w:ilvl w:val="0"/>
+          <w:numId w:val="8"/>
+        </w:numPr>
+        <w:rPr>
+          <w:rFonts w:ascii="Times New Roman" w:hAnsi="Times New Roman" w:cs="Times New Roman"/>
+          <w:sz w:val="24"/>
+        </w:rPr>
+      </w:pPr>
+      <w:proofErr w:type="spellStart"/>
+      <w:r>
+        <w:rPr>
+          <w:rFonts w:ascii="Times New Roman" w:hAnsi="Times New Roman" w:cs="Times New Roman"/>
+          <w:sz w:val="24"/>
+        </w:rPr>
+        <w:t>Desarrollo</w:t>
+      </w:r>
+      <w:proofErr w:type="spellEnd"/>
+      <w:r>
+        <w:rPr>
+          <w:rFonts w:ascii="Times New Roman" w:hAnsi="Times New Roman" w:cs="Times New Roman"/>
+          <w:sz w:val="24"/>
+        </w:rPr>
+        <w:t xml:space="preserve"> del back </w:t>
+      </w:r>
+      <w:r>
+        <w:rPr>
+          <w:rFonts w:ascii="Times New Roman" w:hAnsi="Times New Roman" w:cs="Times New Roman"/>
+          <w:sz w:val="24"/>
+        </w:rPr>
+        <w:t xml:space="preserve">end (Development Manager </w:t>
+      </w:r>
+      <w:r>
+        <w:rPr>
+          <w:rFonts w:ascii="Times New Roman" w:hAnsi="Times New Roman" w:cs="Times New Roman"/>
+          <w:sz w:val="24"/>
+        </w:rPr>
+        <w:t>&amp; Support Manager)</w:t>
+      </w:r>
+    </w:p>
+    <w:p>
+      <w:pPr>
+        <w:pStyle w:val="ListParagraph"/>
+        <w:numPr>
+          <w:ilvl w:val="0"/>
+          <w:numId w:val="8"/>
+        </w:numPr>
+        <w:rPr>
+          <w:rFonts w:ascii="Times New Roman" w:hAnsi="Times New Roman" w:cs="Times New Roman"/>
+          <w:sz w:val="24"/>
+        </w:rPr>
+      </w:pPr>
+      <w:r>
+        <w:rPr>
+          <w:rFonts w:ascii="Times New Roman" w:hAnsi="Times New Roman" w:cs="Times New Roman"/>
+          <w:sz w:val="24"/>
+        </w:rPr>
+        <w:t>Testing (Process and Quality Manager)</w:t>
+      </w:r>
+    </w:p>
+    <w:p>
+      <w:pPr>
+        <w:ind w:left="360" w:firstLine="720"/>
+        <w:rPr>
+          <w:rFonts w:ascii="Times New Roman" w:hAnsi="Times New Roman" w:cs="Times New Roman"/>
+          <w:sz w:val="24"/>
+          <w:lang w:val="es-DO"/>
+        </w:rPr>
+      </w:pPr>
+      <w:r>
+        <w:rPr>
+          <w:rFonts w:ascii="Times New Roman" w:hAnsi="Times New Roman" w:cs="Times New Roman"/>
+          <w:sz w:val="24"/>
+          <w:lang w:val="es-DO"/>
+        </w:rPr>
+        <w:t>La idea es que podamos trabajar lo m</w:t>
+      </w:r>
+      <w:r>
+        <w:rPr>
+          <w:rFonts w:ascii="Times New Roman" w:hAnsi="Times New Roman" w:cs="Times New Roman"/>
+          <w:sz w:val="24"/>
+          <w:lang w:val="es-DO"/>
+        </w:rPr>
+        <w:t>ás paralelo posible para agilizar la creación del sistema que hemos diseñado.</w:t>
+      </w:r>
+    </w:p>
+    <w:p>
+      <w:pPr>
+        <w:ind w:left="360" w:firstLine="720"/>
+        <w:rPr>
+          <w:rFonts w:ascii="Times New Roman" w:hAnsi="Times New Roman" w:cs="Times New Roman"/>
+          <w:sz w:val="24"/>
+          <w:lang w:val="es-DO"/>
+        </w:rPr>
+      </w:pPr>
+      <w:r>
+        <w:rPr>
+          <w:rFonts w:ascii="Times New Roman" w:hAnsi="Times New Roman" w:cs="Times New Roman"/>
+          <w:sz w:val="24"/>
+          <w:lang w:val="es-DO"/>
+        </w:rPr>
+        <w:t xml:space="preserve"> Las personas que vayan a realizar una funcionalidad</w:t>
+      </w:r>
+      <w:r>
+        <w:rPr>
+          <w:rFonts w:ascii="Times New Roman" w:hAnsi="Times New Roman" w:cs="Times New Roman"/>
+          <w:sz w:val="24"/>
+          <w:lang w:val="es-DO"/>
+        </w:rPr>
+        <w:t xml:space="preserve"> del sistema (tanto en el </w:t>
+      </w:r>
+      <w:proofErr w:type="spellStart"/>
+      <w:r>
+        <w:rPr>
+          <w:rFonts w:ascii="Times New Roman" w:hAnsi="Times New Roman" w:cs="Times New Roman"/>
+          <w:sz w:val="24"/>
+          <w:lang w:val="es-DO"/>
+        </w:rPr>
+        <w:t>front</w:t>
+      </w:r>
+      <w:proofErr w:type="spellEnd"/>
+      <w:r>
+        <w:rPr>
+          <w:rFonts w:ascii="Times New Roman" w:hAnsi="Times New Roman" w:cs="Times New Roman"/>
+          <w:sz w:val="24"/>
+          <w:lang w:val="es-DO"/>
+        </w:rPr>
+        <w:t xml:space="preserve"> </w:t>
+      </w:r>
+      <w:proofErr w:type="spellStart"/>
+      <w:r>
+        <w:rPr>
+          <w:rFonts w:ascii="Times New Roman" w:hAnsi="Times New Roman" w:cs="Times New Roman"/>
+          <w:sz w:val="24"/>
+          <w:lang w:val="es-DO"/>
+        </w:rPr>
+        <w:t>end</w:t>
+      </w:r>
+      <w:proofErr w:type="spellEnd"/>
+      <w:r>
+        <w:rPr>
+          <w:rFonts w:ascii="Times New Roman" w:hAnsi="Times New Roman" w:cs="Times New Roman"/>
+          <w:sz w:val="24"/>
+          <w:lang w:val="es-DO"/>
+        </w:rPr>
+        <w:t xml:space="preserve"> como en</w:t>
+      </w:r>
+      <w:r>
+        <w:rPr>
+          <w:rFonts w:ascii="Times New Roman" w:hAnsi="Times New Roman" w:cs="Times New Roman"/>
+          <w:sz w:val="24"/>
+          <w:lang w:val="es-DO"/>
+        </w:rPr>
+        <w:t xml:space="preserve"> el back </w:t>
+      </w:r>
+      <w:proofErr w:type="spellStart"/>
+      <w:r>
+        <w:rPr>
+          <w:rFonts w:ascii="Times New Roman" w:hAnsi="Times New Roman" w:cs="Times New Roman"/>
+          <w:sz w:val="24"/>
+          <w:lang w:val="es-DO"/>
+        </w:rPr>
+        <w:t>end</w:t>
+      </w:r>
+      <w:proofErr w:type="spellEnd"/>
+      <w:r>
+        <w:rPr>
+          <w:rFonts w:ascii="Times New Roman" w:hAnsi="Times New Roman" w:cs="Times New Roman"/>
+          <w:sz w:val="24"/>
+          <w:lang w:val="es-DO"/>
+        </w:rPr>
+        <w:t>) deben tener claro</w:t>
+      </w:r>
+      <w:bookmarkStart w:id="0" w:name="_GoBack"/>
+      <w:bookmarkEnd w:id="0"/>
+      <w:r>
+        <w:rPr>
+          <w:rFonts w:ascii="Times New Roman" w:hAnsi="Times New Roman" w:cs="Times New Roman"/>
+          <w:sz w:val="24"/>
+          <w:lang w:val="es-DO"/>
+        </w:rPr>
+        <w:t xml:space="preserve"> que tienen de entrada y que producirán de salida, en otras palabras </w:t>
+      </w:r>
+      <w:r>
+        <w:rPr>
+          <w:rFonts w:ascii="Times New Roman" w:hAnsi="Times New Roman" w:cs="Times New Roman"/>
+          <w:b/>
+          <w:sz w:val="24"/>
+          <w:u w:val="single"/>
+          <w:lang w:val="es-DO"/>
+        </w:rPr>
+        <w:t>antes de iniciar la implementación de dicha funcionalidad</w:t>
+      </w:r>
+      <w:r>
+        <w:rPr>
+          <w:rFonts w:ascii="Times New Roman" w:hAnsi="Times New Roman" w:cs="Times New Roman"/>
+          <w:sz w:val="24"/>
+          <w:lang w:val="es-DO"/>
+        </w:rPr>
+        <w:t>.</w:t>
+      </w:r>
+    </w:p>
+    <w:p>
+      <w:pPr>
+        <w:ind w:left="360" w:firstLine="720"/>
+        <w:rPr>
+          <w:rFonts w:ascii="Times New Roman" w:hAnsi="Times New Roman" w:cs="Times New Roman"/>
+          <w:sz w:val="24"/>
+          <w:lang w:val="es-DO"/>
+        </w:rPr>
+      </w:pPr>
+      <w:r>
+        <w:rPr>
+          <w:rFonts w:ascii="Times New Roman" w:hAnsi="Times New Roman" w:cs="Times New Roman"/>
+          <w:sz w:val="24"/>
+          <w:lang w:val="es-DO"/>
+        </w:rPr>
+        <w:t>Aunque cada individuo tiene su responsabilidad, podrá darse el caso de que una persona se encuentre más cargada que otra, por lo que no está demás decir que cualquier miembro puede asistir a otro, siempre y cuando no atrase sus responsabilidades.</w:t>
+      </w:r>
+    </w:p>
+    <w:p>
+      <w:pPr>
+        <w:rPr>
+          <w:rFonts w:ascii="Times New Roman" w:hAnsi="Times New Roman" w:cs="Times New Roman"/>
+          <w:sz w:val="24"/>
+          <w:lang w:val="es-DO"/>
+        </w:rPr>
+      </w:pPr>
+    </w:p>
+    <w:p>
+      <w:pPr>
+        <w:pStyle w:val="ListParagraph"/>
         <w:numPr>
           <w:ilvl w:val="0"/>
           <w:numId w:val="2"/>
@@ -376,20 +786,23 @@
           <w:rFonts w:ascii="Times New Roman" w:hAnsi="Times New Roman" w:cs="Times New Roman"/>
           <w:b/>
           <w:sz w:val="24"/>
-        </w:rPr>
-      </w:pPr>
-      <w:r>
-        <w:rPr>
-          <w:rFonts w:ascii="Times New Roman" w:hAnsi="Times New Roman" w:cs="Times New Roman"/>
-          <w:b/>
-          <w:sz w:val="24"/>
-        </w:rPr>
+          <w:lang w:val="es-DO"/>
+        </w:rPr>
+      </w:pPr>
+      <w:r>
+        <w:rPr>
+          <w:rFonts w:ascii="Times New Roman" w:hAnsi="Times New Roman" w:cs="Times New Roman"/>
+          <w:b/>
+          <w:sz w:val="24"/>
+          <w:lang w:val="es-DO"/>
+        </w:rPr>
+        <w:lastRenderedPageBreak/>
         <w:t>Estimado de tiempo y tamaño</w:t>
       </w:r>
     </w:p>
     <w:p>
       <w:pPr>
-        <w:pStyle w:val="Prrafodelista"/>
+        <w:pStyle w:val="ListParagraph"/>
         <w:numPr>
           <w:ilvl w:val="0"/>
           <w:numId w:val="2"/>
@@ -400,6 +813,7 @@
           <w:sz w:val="24"/>
         </w:rPr>
       </w:pPr>
+      <w:proofErr w:type="spellStart"/>
       <w:r>
         <w:rPr>
           <w:rFonts w:ascii="Times New Roman" w:hAnsi="Times New Roman" w:cs="Times New Roman"/>
@@ -416,10 +830,11 @@
         </w:rPr>
         <w:t>os</w:t>
       </w:r>
+      <w:proofErr w:type="spellEnd"/>
     </w:p>
     <w:p>
       <w:pPr>
-        <w:pStyle w:val="Prrafodelista"/>
+        <w:pStyle w:val="ListParagraph"/>
         <w:numPr>
           <w:ilvl w:val="0"/>
           <w:numId w:val="7"/>
@@ -428,12 +843,14 @@
         <w:rPr>
           <w:rFonts w:ascii="Times New Roman" w:hAnsi="Times New Roman" w:cs="Times New Roman"/>
           <w:sz w:val="20"/>
-        </w:rPr>
-      </w:pPr>
-      <w:r>
-        <w:rPr>
-          <w:rFonts w:ascii="Times New Roman" w:hAnsi="Times New Roman" w:cs="Times New Roman"/>
-          <w:sz w:val="20"/>
+          <w:lang w:val="es-DO"/>
+        </w:rPr>
+      </w:pPr>
+      <w:r>
+        <w:rPr>
+          <w:rFonts w:ascii="Times New Roman" w:hAnsi="Times New Roman" w:cs="Times New Roman"/>
+          <w:sz w:val="20"/>
+          <w:lang w:val="es-DO"/>
         </w:rPr>
         <w:t>No tenemos</w:t>
       </w:r>
@@ -441,6 +858,7 @@
         <w:rPr>
           <w:rFonts w:ascii="Times New Roman" w:hAnsi="Times New Roman" w:cs="Times New Roman"/>
           <w:sz w:val="20"/>
+          <w:lang w:val="es-DO"/>
         </w:rPr>
         <w:t xml:space="preserve"> plan de testeo, en consecuencia</w:t>
       </w:r>
@@ -448,6 +866,7 @@
         <w:rPr>
           <w:rFonts w:ascii="Times New Roman" w:hAnsi="Times New Roman" w:cs="Times New Roman"/>
           <w:sz w:val="20"/>
+          <w:lang w:val="es-DO"/>
         </w:rPr>
         <w:t xml:space="preserve"> no garantizamos el correcto funcionamiento del sistema</w:t>
       </w:r>
@@ -455,13 +874,14 @@
         <w:rPr>
           <w:rFonts w:ascii="Times New Roman" w:hAnsi="Times New Roman" w:cs="Times New Roman"/>
           <w:sz w:val="20"/>
+          <w:lang w:val="es-DO"/>
         </w:rPr>
         <w:t>.</w:t>
       </w:r>
     </w:p>
     <w:p>
       <w:pPr>
-        <w:pStyle w:val="Prrafodelista"/>
+        <w:pStyle w:val="ListParagraph"/>
         <w:numPr>
           <w:ilvl w:val="0"/>
           <w:numId w:val="7"/>
@@ -470,12 +890,14 @@
         <w:rPr>
           <w:rFonts w:ascii="Times New Roman" w:hAnsi="Times New Roman" w:cs="Times New Roman"/>
           <w:sz w:val="20"/>
-        </w:rPr>
-      </w:pPr>
-      <w:r>
-        <w:rPr>
-          <w:rFonts w:ascii="Times New Roman" w:hAnsi="Times New Roman" w:cs="Times New Roman"/>
-          <w:sz w:val="20"/>
+          <w:lang w:val="es-DO"/>
+        </w:rPr>
+      </w:pPr>
+      <w:r>
+        <w:rPr>
+          <w:rFonts w:ascii="Times New Roman" w:hAnsi="Times New Roman" w:cs="Times New Roman"/>
+          <w:sz w:val="20"/>
+          <w:lang w:val="es-DO"/>
         </w:rPr>
         <w:t xml:space="preserve">No se sabe si el algoritmo de calendarización satisface la restricción de </w:t>
       </w:r>
@@ -483,20 +905,38 @@
         <w:rPr>
           <w:rFonts w:ascii="Times New Roman" w:hAnsi="Times New Roman" w:cs="Times New Roman"/>
           <w:sz w:val="20"/>
-        </w:rPr>
-        <w:t xml:space="preserve">rendimiento (2 minutos máximo),  </w:t>
-      </w:r>
-      <w:r>
-        <w:rPr>
-          <w:rFonts w:ascii="Times New Roman" w:hAnsi="Times New Roman" w:cs="Times New Roman"/>
-          <w:sz w:val="20"/>
+          <w:lang w:val="es-DO"/>
+        </w:rPr>
+        <w:t xml:space="preserve">rendimiento (2 minutos </w:t>
+      </w:r>
+      <w:r>
+        <w:rPr>
+          <w:rFonts w:ascii="Times New Roman" w:hAnsi="Times New Roman" w:cs="Times New Roman"/>
+          <w:sz w:val="20"/>
+          <w:lang w:val="es-DO"/>
+        </w:rPr>
+        <w:t>máximos</w:t>
+      </w:r>
+      <w:r>
+        <w:rPr>
+          <w:rFonts w:ascii="Times New Roman" w:hAnsi="Times New Roman" w:cs="Times New Roman"/>
+          <w:sz w:val="20"/>
+          <w:lang w:val="es-DO"/>
+        </w:rPr>
+        <w:t xml:space="preserve">),  </w:t>
+      </w:r>
+      <w:r>
+        <w:rPr>
+          <w:rFonts w:ascii="Times New Roman" w:hAnsi="Times New Roman" w:cs="Times New Roman"/>
+          <w:sz w:val="20"/>
+          <w:lang w:val="es-DO"/>
         </w:rPr>
         <w:t>por lo tanto el proyecto se considerará un fracaso.</w:t>
       </w:r>
     </w:p>
     <w:p>
       <w:pPr>
-        <w:pStyle w:val="Prrafodelista"/>
+        <w:pStyle w:val="ListParagraph"/>
         <w:numPr>
           <w:ilvl w:val="0"/>
           <w:numId w:val="7"/>
@@ -505,33 +945,22 @@
         <w:rPr>
           <w:rFonts w:ascii="Times New Roman" w:hAnsi="Times New Roman" w:cs="Times New Roman"/>
           <w:sz w:val="20"/>
-        </w:rPr>
-      </w:pPr>
-      <w:r>
-        <w:rPr>
-          <w:rFonts w:ascii="Times New Roman" w:hAnsi="Times New Roman" w:cs="Times New Roman"/>
-          <w:sz w:val="20"/>
-        </w:rPr>
-        <w:t xml:space="preserve">No podremos replicar </w:t>
-      </w:r>
-      <w:r>
-        <w:rPr>
-          <w:rFonts w:ascii="Times New Roman" w:hAnsi="Times New Roman" w:cs="Times New Roman"/>
-          <w:sz w:val="20"/>
-        </w:rPr>
-        <w:t>todos los elementos comprendidos en</w:t>
-      </w:r>
-      <w:r>
-        <w:rPr>
-          <w:rFonts w:ascii="Times New Roman" w:hAnsi="Times New Roman" w:cs="Times New Roman"/>
-          <w:sz w:val="20"/>
-        </w:rPr>
-        <w:t xml:space="preserve"> el ambiente de trabajo del cliente, por lo que esto traer</w:t>
-      </w:r>
-      <w:r>
-        <w:rPr>
-          <w:rFonts w:ascii="Times New Roman" w:hAnsi="Times New Roman" w:cs="Times New Roman"/>
-          <w:sz w:val="20"/>
+          <w:lang w:val="es-DO"/>
+        </w:rPr>
+      </w:pPr>
+      <w:r>
+        <w:rPr>
+          <w:rFonts w:ascii="Times New Roman" w:hAnsi="Times New Roman" w:cs="Times New Roman"/>
+          <w:sz w:val="20"/>
+          <w:lang w:val="es-DO"/>
+        </w:rPr>
+        <w:t>No podremos replicar todos los elementos comprendidos en el ambiente de trabajo del cliente, por lo que esto traer</w:t>
+      </w:r>
+      <w:r>
+        <w:rPr>
+          <w:rFonts w:ascii="Times New Roman" w:hAnsi="Times New Roman" w:cs="Times New Roman"/>
+          <w:sz w:val="20"/>
+          <w:lang w:val="es-DO"/>
         </w:rPr>
         <w:t>á</w:t>
       </w:r>
@@ -539,15 +968,45 @@
         <w:rPr>
           <w:rFonts w:ascii="Times New Roman" w:hAnsi="Times New Roman" w:cs="Times New Roman"/>
           <w:sz w:val="20"/>
-        </w:rPr>
-        <w:t xml:space="preserve"> problemas de comunicación con elementos fu</w:t>
-      </w:r>
-      <w:r>
-        <w:rPr>
-          <w:rFonts w:ascii="Times New Roman" w:hAnsi="Times New Roman" w:cs="Times New Roman"/>
-          <w:sz w:val="20"/>
-        </w:rPr>
-        <w:t>era del sistema y causar un “snowball effect”,  afectando el funcionamiento de nuestro sistema.</w:t>
+          <w:lang w:val="es-DO"/>
+        </w:rPr>
+        <w:t xml:space="preserve"> problemas de comunicación con elementos fuera del sistema y causar un “</w:t>
+      </w:r>
+      <w:proofErr w:type="spellStart"/>
+      <w:r>
+        <w:rPr>
+          <w:rFonts w:ascii="Times New Roman" w:hAnsi="Times New Roman" w:cs="Times New Roman"/>
+          <w:sz w:val="20"/>
+          <w:lang w:val="es-DO"/>
+        </w:rPr>
+        <w:t>snowball</w:t>
+      </w:r>
+      <w:proofErr w:type="spellEnd"/>
+      <w:r>
+        <w:rPr>
+          <w:rFonts w:ascii="Times New Roman" w:hAnsi="Times New Roman" w:cs="Times New Roman"/>
+          <w:sz w:val="20"/>
+          <w:lang w:val="es-DO"/>
+        </w:rPr>
+        <w:t xml:space="preserve"> </w:t>
+      </w:r>
+      <w:proofErr w:type="spellStart"/>
+      <w:r>
+        <w:rPr>
+          <w:rFonts w:ascii="Times New Roman" w:hAnsi="Times New Roman" w:cs="Times New Roman"/>
+          <w:sz w:val="20"/>
+          <w:lang w:val="es-DO"/>
+        </w:rPr>
+        <w:t>effect</w:t>
+      </w:r>
+      <w:proofErr w:type="spellEnd"/>
+      <w:r>
+        <w:rPr>
+          <w:rFonts w:ascii="Times New Roman" w:hAnsi="Times New Roman" w:cs="Times New Roman"/>
+          <w:sz w:val="20"/>
+          <w:lang w:val="es-DO"/>
+        </w:rPr>
+        <w:t>”,  afectando el funcionamiento de nuestro sistema.</w:t>
       </w:r>
     </w:p>
     <w:sectPr>
@@ -561,7 +1020,7 @@
 </file>
 
 <file path=word/numbering.xml><?xml version="1.0" encoding="utf-8"?>
-<w:numbering xmlns:ve="http://schemas.openxmlformats.org/markup-compatibility/2006" xmlns:o="urn:schemas-microsoft-com:office:office" xmlns:r="http://schemas.openxmlformats.org/officeDocument/2006/relationships" xmlns:m="http://schemas.openxmlformats.org/officeDocument/2006/math" xmlns:v="urn:schemas-microsoft-com:vml" xmlns:wp="http://schemas.openxmlformats.org/drawingml/2006/wordprocessingDrawing" xmlns:w10="urn:schemas-microsoft-com:office:word" xmlns:w="http://schemas.openxmlformats.org/wordprocessingml/2006/main" xmlns:wne="http://schemas.microsoft.com/office/word/2006/wordml">
+<w:numbering xmlns:wpc="http://schemas.microsoft.com/office/word/2010/wordprocessingCanvas" xmlns:mc="http://schemas.openxmlformats.org/markup-compatibility/2006" xmlns:o="urn:schemas-microsoft-com:office:office" xmlns:r="http://schemas.openxmlformats.org/officeDocument/2006/relationships" xmlns:m="http://schemas.openxmlformats.org/officeDocument/2006/math" xmlns:v="urn:schemas-microsoft-com:vml" xmlns:wp14="http://schemas.microsoft.com/office/word/2010/wordprocessingDrawing" xmlns:wp="http://schemas.openxmlformats.org/drawingml/2006/wordprocessingDrawing" xmlns:w10="urn:schemas-microsoft-com:office:word" xmlns:w="http://schemas.openxmlformats.org/wordprocessingml/2006/main" xmlns:w14="http://schemas.microsoft.com/office/word/2010/wordml" xmlns:w15="http://schemas.microsoft.com/office/word/2012/wordml" xmlns:wpg="http://schemas.microsoft.com/office/word/2010/wordprocessingGroup" xmlns:wpi="http://schemas.microsoft.com/office/word/2010/wordprocessingInk" xmlns:wne="http://schemas.microsoft.com/office/word/2006/wordml" xmlns:wps="http://schemas.microsoft.com/office/word/2010/wordprocessingShape" mc:Ignorable="w14 w15 wp14">
   <w:abstractNum w:abstractNumId="0">
     <w:nsid w:val="05AC48D0"/>
     <w:multiLevelType w:val="hybridMultilevel"/>
@@ -1214,6 +1673,119 @@
     </w:lvl>
   </w:abstractNum>
   <w:abstractNum w:abstractNumId="6">
+    <w:nsid w:val="6B916F31"/>
+    <w:multiLevelType w:val="hybridMultilevel"/>
+    <w:tmpl w:val="1ACC8A92"/>
+    <w:lvl w:ilvl="0" w:tplc="04090001">
+      <w:start w:val="1"/>
+      <w:numFmt w:val="bullet"/>
+      <w:lvlText w:val=""/>
+      <w:lvlJc w:val="left"/>
+      <w:pPr>
+        <w:ind w:left="1800" w:hanging="360"/>
+      </w:pPr>
+      <w:rPr>
+        <w:rFonts w:ascii="Symbol" w:hAnsi="Symbol" w:hint="default"/>
+      </w:rPr>
+    </w:lvl>
+    <w:lvl w:ilvl="1" w:tplc="04090003" w:tentative="1">
+      <w:start w:val="1"/>
+      <w:numFmt w:val="bullet"/>
+      <w:lvlText w:val="o"/>
+      <w:lvlJc w:val="left"/>
+      <w:pPr>
+        <w:ind w:left="2520" w:hanging="360"/>
+      </w:pPr>
+      <w:rPr>
+        <w:rFonts w:ascii="Courier New" w:hAnsi="Courier New" w:cs="Courier New" w:hint="default"/>
+      </w:rPr>
+    </w:lvl>
+    <w:lvl w:ilvl="2" w:tplc="04090005" w:tentative="1">
+      <w:start w:val="1"/>
+      <w:numFmt w:val="bullet"/>
+      <w:lvlText w:val=""/>
+      <w:lvlJc w:val="left"/>
+      <w:pPr>
+        <w:ind w:left="3240" w:hanging="360"/>
+      </w:pPr>
+      <w:rPr>
+        <w:rFonts w:ascii="Wingdings" w:hAnsi="Wingdings" w:hint="default"/>
+      </w:rPr>
+    </w:lvl>
+    <w:lvl w:ilvl="3" w:tplc="04090001" w:tentative="1">
+      <w:start w:val="1"/>
+      <w:numFmt w:val="bullet"/>
+      <w:lvlText w:val=""/>
+      <w:lvlJc w:val="left"/>
+      <w:pPr>
+        <w:ind w:left="3960" w:hanging="360"/>
+      </w:pPr>
+      <w:rPr>
+        <w:rFonts w:ascii="Symbol" w:hAnsi="Symbol" w:hint="default"/>
+      </w:rPr>
+    </w:lvl>
+    <w:lvl w:ilvl="4" w:tplc="04090003" w:tentative="1">
+      <w:start w:val="1"/>
+      <w:numFmt w:val="bullet"/>
+      <w:lvlText w:val="o"/>
+      <w:lvlJc w:val="left"/>
+      <w:pPr>
+        <w:ind w:left="4680" w:hanging="360"/>
+      </w:pPr>
+      <w:rPr>
+        <w:rFonts w:ascii="Courier New" w:hAnsi="Courier New" w:cs="Courier New" w:hint="default"/>
+      </w:rPr>
+    </w:lvl>
+    <w:lvl w:ilvl="5" w:tplc="04090005" w:tentative="1">
+      <w:start w:val="1"/>
+      <w:numFmt w:val="bullet"/>
+      <w:lvlText w:val=""/>
+      <w:lvlJc w:val="left"/>
+      <w:pPr>
+        <w:ind w:left="5400" w:hanging="360"/>
+      </w:pPr>
+      <w:rPr>
+        <w:rFonts w:ascii="Wingdings" w:hAnsi="Wingdings" w:hint="default"/>
+      </w:rPr>
+    </w:lvl>
+    <w:lvl w:ilvl="6" w:tplc="04090001" w:tentative="1">
+      <w:start w:val="1"/>
+      <w:numFmt w:val="bullet"/>
+      <w:lvlText w:val=""/>
+      <w:lvlJc w:val="left"/>
+      <w:pPr>
+        <w:ind w:left="6120" w:hanging="360"/>
+      </w:pPr>
+      <w:rPr>
+        <w:rFonts w:ascii="Symbol" w:hAnsi="Symbol" w:hint="default"/>
+      </w:rPr>
+    </w:lvl>
+    <w:lvl w:ilvl="7" w:tplc="04090003" w:tentative="1">
+      <w:start w:val="1"/>
+      <w:numFmt w:val="bullet"/>
+      <w:lvlText w:val="o"/>
+      <w:lvlJc w:val="left"/>
+      <w:pPr>
+        <w:ind w:left="6840" w:hanging="360"/>
+      </w:pPr>
+      <w:rPr>
+        <w:rFonts w:ascii="Courier New" w:hAnsi="Courier New" w:cs="Courier New" w:hint="default"/>
+      </w:rPr>
+    </w:lvl>
+    <w:lvl w:ilvl="8" w:tplc="04090005" w:tentative="1">
+      <w:start w:val="1"/>
+      <w:numFmt w:val="bullet"/>
+      <w:lvlText w:val=""/>
+      <w:lvlJc w:val="left"/>
+      <w:pPr>
+        <w:ind w:left="7560" w:hanging="360"/>
+      </w:pPr>
+      <w:rPr>
+        <w:rFonts w:ascii="Wingdings" w:hAnsi="Wingdings" w:hint="default"/>
+      </w:rPr>
+    </w:lvl>
+  </w:abstractNum>
+  <w:abstractNum w:abstractNumId="7">
     <w:nsid w:val="707164B3"/>
     <w:multiLevelType w:val="multilevel"/>
     <w:tmpl w:val="9AFC3432"/>
@@ -1338,7 +1910,7 @@
     <w:abstractNumId w:val="3"/>
   </w:num>
   <w:num w:numId="2">
-    <w:abstractNumId w:val="6"/>
+    <w:abstractNumId w:val="7"/>
   </w:num>
   <w:num w:numId="3">
     <w:abstractNumId w:val="1"/>
@@ -1355,11 +1927,14 @@
   <w:num w:numId="7">
     <w:abstractNumId w:val="5"/>
   </w:num>
+  <w:num w:numId="8">
+    <w:abstractNumId w:val="6"/>
+  </w:num>
 </w:numbering>
 </file>
 
 <file path=word/styles.xml><?xml version="1.0" encoding="utf-8"?>
-<w:styles xmlns:r="http://schemas.openxmlformats.org/officeDocument/2006/relationships" xmlns:w="http://schemas.openxmlformats.org/wordprocessingml/2006/main">
+<w:styles xmlns:mc="http://schemas.openxmlformats.org/markup-compatibility/2006" xmlns:r="http://schemas.openxmlformats.org/officeDocument/2006/relationships" xmlns:w="http://schemas.openxmlformats.org/wordprocessingml/2006/main" xmlns:w14="http://schemas.microsoft.com/office/word/2010/wordml" xmlns:w15="http://schemas.microsoft.com/office/word/2012/wordml" mc:Ignorable="w14 w15">
   <w:docDefaults>
     <w:rPrDefault>
       <w:rPr>
@@ -1375,162 +1950,395 @@
       </w:pPr>
     </w:pPrDefault>
   </w:docDefaults>
-  <w:latentStyles w:defLockedState="0" w:defUIPriority="99" w:defSemiHidden="1" w:defUnhideWhenUsed="1" w:defQFormat="0" w:count="267">
-    <w:lsdException w:name="Normal" w:semiHidden="0" w:uiPriority="0" w:unhideWhenUsed="0" w:qFormat="1"/>
-    <w:lsdException w:name="heading 1" w:semiHidden="0" w:uiPriority="9" w:unhideWhenUsed="0" w:qFormat="1"/>
-    <w:lsdException w:name="heading 2" w:uiPriority="9" w:qFormat="1"/>
-    <w:lsdException w:name="heading 3" w:uiPriority="9" w:qFormat="1"/>
-    <w:lsdException w:name="heading 4" w:uiPriority="9" w:qFormat="1"/>
-    <w:lsdException w:name="heading 5" w:uiPriority="9" w:qFormat="1"/>
-    <w:lsdException w:name="heading 6" w:uiPriority="9" w:qFormat="1"/>
-    <w:lsdException w:name="heading 7" w:uiPriority="9" w:qFormat="1"/>
-    <w:lsdException w:name="heading 8" w:uiPriority="9" w:qFormat="1"/>
-    <w:lsdException w:name="heading 9" w:uiPriority="9" w:qFormat="1"/>
-    <w:lsdException w:name="toc 1" w:uiPriority="39"/>
-    <w:lsdException w:name="toc 2" w:uiPriority="39"/>
-    <w:lsdException w:name="toc 3" w:uiPriority="39"/>
-    <w:lsdException w:name="toc 4" w:uiPriority="39"/>
-    <w:lsdException w:name="toc 5" w:uiPriority="39"/>
-    <w:lsdException w:name="toc 6" w:uiPriority="39"/>
-    <w:lsdException w:name="toc 7" w:uiPriority="39"/>
-    <w:lsdException w:name="toc 8" w:uiPriority="39"/>
-    <w:lsdException w:name="toc 9" w:uiPriority="39"/>
-    <w:lsdException w:name="caption" w:uiPriority="35" w:qFormat="1"/>
-    <w:lsdException w:name="Title" w:semiHidden="0" w:uiPriority="10" w:unhideWhenUsed="0" w:qFormat="1"/>
-    <w:lsdException w:name="Default Paragraph Font" w:uiPriority="1"/>
-    <w:lsdException w:name="Subtitle" w:semiHidden="0" w:uiPriority="11" w:unhideWhenUsed="0" w:qFormat="1"/>
-    <w:lsdException w:name="Strong" w:semiHidden="0" w:uiPriority="22" w:unhideWhenUsed="0" w:qFormat="1"/>
-    <w:lsdException w:name="Emphasis" w:semiHidden="0" w:uiPriority="20" w:unhideWhenUsed="0" w:qFormat="1"/>
-    <w:lsdException w:name="Table Grid" w:semiHidden="0" w:uiPriority="59" w:unhideWhenUsed="0"/>
-    <w:lsdException w:name="Placeholder Text" w:unhideWhenUsed="0"/>
-    <w:lsdException w:name="No Spacing" w:semiHidden="0" w:uiPriority="1" w:unhideWhenUsed="0" w:qFormat="1"/>
-    <w:lsdException w:name="Light Shading" w:semiHidden="0" w:uiPriority="60" w:unhideWhenUsed="0"/>
-    <w:lsdException w:name="Light List" w:semiHidden="0" w:uiPriority="61" w:unhideWhenUsed="0"/>
-    <w:lsdException w:name="Light Grid" w:semiHidden="0" w:uiPriority="62" w:unhideWhenUsed="0"/>
-    <w:lsdException w:name="Medium Shading 1" w:semiHidden="0" w:uiPriority="63" w:unhideWhenUsed="0"/>
-    <w:lsdException w:name="Medium Shading 2" w:semiHidden="0" w:uiPriority="64" w:unhideWhenUsed="0"/>
-    <w:lsdException w:name="Medium List 1" w:semiHidden="0" w:uiPriority="65" w:unhideWhenUsed="0"/>
-    <w:lsdException w:name="Medium List 2" w:semiHidden="0" w:uiPriority="66" w:unhideWhenUsed="0"/>
-    <w:lsdException w:name="Medium Grid 1" w:semiHidden="0" w:uiPriority="67" w:unhideWhenUsed="0"/>
-    <w:lsdException w:name="Medium Grid 2" w:semiHidden="0" w:uiPriority="68" w:unhideWhenUsed="0"/>
-    <w:lsdException w:name="Medium Grid 3" w:semiHidden="0" w:uiPriority="69" w:unhideWhenUsed="0"/>
-    <w:lsdException w:name="Dark List" w:semiHidden="0" w:uiPriority="70" w:unhideWhenUsed="0"/>
-    <w:lsdException w:name="Colorful Shading" w:semiHidden="0" w:uiPriority="71" w:unhideWhenUsed="0"/>
-    <w:lsdException w:name="Colorful List" w:semiHidden="0" w:uiPriority="72" w:unhideWhenUsed="0"/>
-    <w:lsdException w:name="Colorful Grid" w:semiHidden="0" w:uiPriority="73" w:unhideWhenUsed="0"/>
-    <w:lsdException w:name="Light Shading Accent 1" w:semiHidden="0" w:uiPriority="60" w:unhideWhenUsed="0"/>
-    <w:lsdException w:name="Light List Accent 1" w:semiHidden="0" w:uiPriority="61" w:unhideWhenUsed="0"/>
-    <w:lsdException w:name="Light Grid Accent 1" w:semiHidden="0" w:uiPriority="62" w:unhideWhenUsed="0"/>
-    <w:lsdException w:name="Medium Shading 1 Accent 1" w:semiHidden="0" w:uiPriority="63" w:unhideWhenUsed="0"/>
-    <w:lsdException w:name="Medium Shading 2 Accent 1" w:semiHidden="0" w:uiPriority="64" w:unhideWhenUsed="0"/>
-    <w:lsdException w:name="Medium List 1 Accent 1" w:semiHidden="0" w:uiPriority="65" w:unhideWhenUsed="0"/>
-    <w:lsdException w:name="Revision" w:unhideWhenUsed="0"/>
-    <w:lsdException w:name="List Paragraph" w:semiHidden="0" w:uiPriority="34" w:unhideWhenUsed="0" w:qFormat="1"/>
-    <w:lsdException w:name="Quote" w:semiHidden="0" w:uiPriority="29" w:unhideWhenUsed="0" w:qFormat="1"/>
-    <w:lsdException w:name="Intense Quote" w:semiHidden="0" w:uiPriority="30" w:unhideWhenUsed="0" w:qFormat="1"/>
-    <w:lsdException w:name="Medium List 2 Accent 1" w:semiHidden="0" w:uiPriority="66" w:unhideWhenUsed="0"/>
-    <w:lsdException w:name="Medium Grid 1 Accent 1" w:semiHidden="0" w:uiPriority="67" w:unhideWhenUsed="0"/>
-    <w:lsdException w:name="Medium Grid 2 Accent 1" w:semiHidden="0" w:uiPriority="68" w:unhideWhenUsed="0"/>
-    <w:lsdException w:name="Medium Grid 3 Accent 1" w:semiHidden="0" w:uiPriority="69" w:unhideWhenUsed="0"/>
-    <w:lsdException w:name="Dark List Accent 1" w:semiHidden="0" w:uiPriority="70" w:unhideWhenUsed="0"/>
-    <w:lsdException w:name="Colorful Shading Accent 1" w:semiHidden="0" w:uiPriority="71" w:unhideWhenUsed="0"/>
-    <w:lsdException w:name="Colorful List Accent 1" w:semiHidden="0" w:uiPriority="72" w:unhideWhenUsed="0"/>
-    <w:lsdException w:name="Colorful Grid Accent 1" w:semiHidden="0" w:uiPriority="73" w:unhideWhenUsed="0"/>
-    <w:lsdException w:name="Light Shading Accent 2" w:semiHidden="0" w:uiPriority="60" w:unhideWhenUsed="0"/>
-    <w:lsdException w:name="Light List Accent 2" w:semiHidden="0" w:uiPriority="61" w:unhideWhenUsed="0"/>
-    <w:lsdException w:name="Light Grid Accent 2" w:semiHidden="0" w:uiPriority="62" w:unhideWhenUsed="0"/>
-    <w:lsdException w:name="Medium Shading 1 Accent 2" w:semiHidden="0" w:uiPriority="63" w:unhideWhenUsed="0"/>
-    <w:lsdException w:name="Medium Shading 2 Accent 2" w:semiHidden="0" w:uiPriority="64" w:unhideWhenUsed="0"/>
-    <w:lsdException w:name="Medium List 1 Accent 2" w:semiHidden="0" w:uiPriority="65" w:unhideWhenUsed="0"/>
-    <w:lsdException w:name="Medium List 2 Accent 2" w:semiHidden="0" w:uiPriority="66" w:unhideWhenUsed="0"/>
-    <w:lsdException w:name="Medium Grid 1 Accent 2" w:semiHidden="0" w:uiPriority="67" w:unhideWhenUsed="0"/>
-    <w:lsdException w:name="Medium Grid 2 Accent 2" w:semiHidden="0" w:uiPriority="68" w:unhideWhenUsed="0"/>
-    <w:lsdException w:name="Medium Grid 3 Accent 2" w:semiHidden="0" w:uiPriority="69" w:unhideWhenUsed="0"/>
-    <w:lsdException w:name="Dark List Accent 2" w:semiHidden="0" w:uiPriority="70" w:unhideWhenUsed="0"/>
-    <w:lsdException w:name="Colorful Shading Accent 2" w:semiHidden="0" w:uiPriority="71" w:unhideWhenUsed="0"/>
-    <w:lsdException w:name="Colorful List Accent 2" w:semiHidden="0" w:uiPriority="72" w:unhideWhenUsed="0"/>
-    <w:lsdException w:name="Colorful Grid Accent 2" w:semiHidden="0" w:uiPriority="73" w:unhideWhenUsed="0"/>
-    <w:lsdException w:name="Light Shading Accent 3" w:semiHidden="0" w:uiPriority="60" w:unhideWhenUsed="0"/>
-    <w:lsdException w:name="Light List Accent 3" w:semiHidden="0" w:uiPriority="61" w:unhideWhenUsed="0"/>
-    <w:lsdException w:name="Light Grid Accent 3" w:semiHidden="0" w:uiPriority="62" w:unhideWhenUsed="0"/>
-    <w:lsdException w:name="Medium Shading 1 Accent 3" w:semiHidden="0" w:uiPriority="63" w:unhideWhenUsed="0"/>
-    <w:lsdException w:name="Medium Shading 2 Accent 3" w:semiHidden="0" w:uiPriority="64" w:unhideWhenUsed="0"/>
-    <w:lsdException w:name="Medium List 1 Accent 3" w:semiHidden="0" w:uiPriority="65" w:unhideWhenUsed="0"/>
-    <w:lsdException w:name="Medium List 2 Accent 3" w:semiHidden="0" w:uiPriority="66" w:unhideWhenUsed="0"/>
-    <w:lsdException w:name="Medium Grid 1 Accent 3" w:semiHidden="0" w:uiPriority="67" w:unhideWhenUsed="0"/>
-    <w:lsdException w:name="Medium Grid 2 Accent 3" w:semiHidden="0" w:uiPriority="68" w:unhideWhenUsed="0"/>
-    <w:lsdException w:name="Medium Grid 3 Accent 3" w:semiHidden="0" w:uiPriority="69" w:unhideWhenUsed="0"/>
-    <w:lsdException w:name="Dark List Accent 3" w:semiHidden="0" w:uiPriority="70" w:unhideWhenUsed="0"/>
-    <w:lsdException w:name="Colorful Shading Accent 3" w:semiHidden="0" w:uiPriority="71" w:unhideWhenUsed="0"/>
-    <w:lsdException w:name="Colorful List Accent 3" w:semiHidden="0" w:uiPriority="72" w:unhideWhenUsed="0"/>
-    <w:lsdException w:name="Colorful Grid Accent 3" w:semiHidden="0" w:uiPriority="73" w:unhideWhenUsed="0"/>
-    <w:lsdException w:name="Light Shading Accent 4" w:semiHidden="0" w:uiPriority="60" w:unhideWhenUsed="0"/>
-    <w:lsdException w:name="Light List Accent 4" w:semiHidden="0" w:uiPriority="61" w:unhideWhenUsed="0"/>
-    <w:lsdException w:name="Light Grid Accent 4" w:semiHidden="0" w:uiPriority="62" w:unhideWhenUsed="0"/>
-    <w:lsdException w:name="Medium Shading 1 Accent 4" w:semiHidden="0" w:uiPriority="63" w:unhideWhenUsed="0"/>
-    <w:lsdException w:name="Medium Shading 2 Accent 4" w:semiHidden="0" w:uiPriority="64" w:unhideWhenUsed="0"/>
-    <w:lsdException w:name="Medium List 1 Accent 4" w:semiHidden="0" w:uiPriority="65" w:unhideWhenUsed="0"/>
-    <w:lsdException w:name="Medium List 2 Accent 4" w:semiHidden="0" w:uiPriority="66" w:unhideWhenUsed="0"/>
-    <w:lsdException w:name="Medium Grid 1 Accent 4" w:semiHidden="0" w:uiPriority="67" w:unhideWhenUsed="0"/>
-    <w:lsdException w:name="Medium Grid 2 Accent 4" w:semiHidden="0" w:uiPriority="68" w:unhideWhenUsed="0"/>
-    <w:lsdException w:name="Medium Grid 3 Accent 4" w:semiHidden="0" w:uiPriority="69" w:unhideWhenUsed="0"/>
-    <w:lsdException w:name="Dark List Accent 4" w:semiHidden="0" w:uiPriority="70" w:unhideWhenUsed="0"/>
-    <w:lsdException w:name="Colorful Shading Accent 4" w:semiHidden="0" w:uiPriority="71" w:unhideWhenUsed="0"/>
-    <w:lsdException w:name="Colorful List Accent 4" w:semiHidden="0" w:uiPriority="72" w:unhideWhenUsed="0"/>
-    <w:lsdException w:name="Colorful Grid Accent 4" w:semiHidden="0" w:uiPriority="73" w:unhideWhenUsed="0"/>
-    <w:lsdException w:name="Light Shading Accent 5" w:semiHidden="0" w:uiPriority="60" w:unhideWhenUsed="0"/>
-    <w:lsdException w:name="Light List Accent 5" w:semiHidden="0" w:uiPriority="61" w:unhideWhenUsed="0"/>
-    <w:lsdException w:name="Light Grid Accent 5" w:semiHidden="0" w:uiPriority="62" w:unhideWhenUsed="0"/>
-    <w:lsdException w:name="Medium Shading 1 Accent 5" w:semiHidden="0" w:uiPriority="63" w:unhideWhenUsed="0"/>
-    <w:lsdException w:name="Medium Shading 2 Accent 5" w:semiHidden="0" w:uiPriority="64" w:unhideWhenUsed="0"/>
-    <w:lsdException w:name="Medium List 1 Accent 5" w:semiHidden="0" w:uiPriority="65" w:unhideWhenUsed="0"/>
-    <w:lsdException w:name="Medium List 2 Accent 5" w:semiHidden="0" w:uiPriority="66" w:unhideWhenUsed="0"/>
-    <w:lsdException w:name="Medium Grid 1 Accent 5" w:semiHidden="0" w:uiPriority="67" w:unhideWhenUsed="0"/>
-    <w:lsdException w:name="Medium Grid 2 Accent 5" w:semiHidden="0" w:uiPriority="68" w:unhideWhenUsed="0"/>
-    <w:lsdException w:name="Medium Grid 3 Accent 5" w:semiHidden="0" w:uiPriority="69" w:unhideWhenUsed="0"/>
-    <w:lsdException w:name="Dark List Accent 5" w:semiHidden="0" w:uiPriority="70" w:unhideWhenUsed="0"/>
-    <w:lsdException w:name="Colorful Shading Accent 5" w:semiHidden="0" w:uiPriority="71" w:unhideWhenUsed="0"/>
-    <w:lsdException w:name="Colorful List Accent 5" w:semiHidden="0" w:uiPriority="72" w:unhideWhenUsed="0"/>
-    <w:lsdException w:name="Colorful Grid Accent 5" w:semiHidden="0" w:uiPriority="73" w:unhideWhenUsed="0"/>
-    <w:lsdException w:name="Light Shading Accent 6" w:semiHidden="0" w:uiPriority="60" w:unhideWhenUsed="0"/>
-    <w:lsdException w:name="Light List Accent 6" w:semiHidden="0" w:uiPriority="61" w:unhideWhenUsed="0"/>
-    <w:lsdException w:name="Light Grid Accent 6" w:semiHidden="0" w:uiPriority="62" w:unhideWhenUsed="0"/>
-    <w:lsdException w:name="Medium Shading 1 Accent 6" w:semiHidden="0" w:uiPriority="63" w:unhideWhenUsed="0"/>
-    <w:lsdException w:name="Medium Shading 2 Accent 6" w:semiHidden="0" w:uiPriority="64" w:unhideWhenUsed="0"/>
-    <w:lsdException w:name="Medium List 1 Accent 6" w:semiHidden="0" w:uiPriority="65" w:unhideWhenUsed="0"/>
-    <w:lsdException w:name="Medium List 2 Accent 6" w:semiHidden="0" w:uiPriority="66" w:unhideWhenUsed="0"/>
-    <w:lsdException w:name="Medium Grid 1 Accent 6" w:semiHidden="0" w:uiPriority="67" w:unhideWhenUsed="0"/>
-    <w:lsdException w:name="Medium Grid 2 Accent 6" w:semiHidden="0" w:uiPriority="68" w:unhideWhenUsed="0"/>
-    <w:lsdException w:name="Medium Grid 3 Accent 6" w:semiHidden="0" w:uiPriority="69" w:unhideWhenUsed="0"/>
-    <w:lsdException w:name="Dark List Accent 6" w:semiHidden="0" w:uiPriority="70" w:unhideWhenUsed="0"/>
-    <w:lsdException w:name="Colorful Shading Accent 6" w:semiHidden="0" w:uiPriority="71" w:unhideWhenUsed="0"/>
-    <w:lsdException w:name="Colorful List Accent 6" w:semiHidden="0" w:uiPriority="72" w:unhideWhenUsed="0"/>
-    <w:lsdException w:name="Colorful Grid Accent 6" w:semiHidden="0" w:uiPriority="73" w:unhideWhenUsed="0"/>
-    <w:lsdException w:name="Subtle Emphasis" w:semiHidden="0" w:uiPriority="19" w:unhideWhenUsed="0" w:qFormat="1"/>
-    <w:lsdException w:name="Intense Emphasis" w:semiHidden="0" w:uiPriority="21" w:unhideWhenUsed="0" w:qFormat="1"/>
-    <w:lsdException w:name="Subtle Reference" w:semiHidden="0" w:uiPriority="31" w:unhideWhenUsed="0" w:qFormat="1"/>
-    <w:lsdException w:name="Intense Reference" w:semiHidden="0" w:uiPriority="32" w:unhideWhenUsed="0" w:qFormat="1"/>
-    <w:lsdException w:name="Book Title" w:semiHidden="0" w:uiPriority="33" w:unhideWhenUsed="0" w:qFormat="1"/>
-    <w:lsdException w:name="Bibliography" w:uiPriority="37"/>
-    <w:lsdException w:name="TOC Heading" w:uiPriority="39" w:qFormat="1"/>
+  <w:latentStyles w:defLockedState="0" w:defUIPriority="99" w:defSemiHidden="0" w:defUnhideWhenUsed="0" w:defQFormat="0" w:count="371">
+    <w:lsdException w:name="Normal" w:uiPriority="0" w:qFormat="1"/>
+    <w:lsdException w:name="heading 1" w:uiPriority="9" w:qFormat="1"/>
+    <w:lsdException w:name="heading 2" w:semiHidden="1" w:uiPriority="9" w:unhideWhenUsed="1" w:qFormat="1"/>
+    <w:lsdException w:name="heading 3" w:semiHidden="1" w:uiPriority="9" w:unhideWhenUsed="1" w:qFormat="1"/>
+    <w:lsdException w:name="heading 4" w:semiHidden="1" w:uiPriority="9" w:unhideWhenUsed="1" w:qFormat="1"/>
+    <w:lsdException w:name="heading 5" w:semiHidden="1" w:uiPriority="9" w:unhideWhenUsed="1" w:qFormat="1"/>
+    <w:lsdException w:name="heading 6" w:semiHidden="1" w:uiPriority="9" w:unhideWhenUsed="1" w:qFormat="1"/>
+    <w:lsdException w:name="heading 7" w:semiHidden="1" w:uiPriority="9" w:unhideWhenUsed="1" w:qFormat="1"/>
+    <w:lsdException w:name="heading 8" w:semiHidden="1" w:uiPriority="9" w:unhideWhenUsed="1" w:qFormat="1"/>
+    <w:lsdException w:name="heading 9" w:semiHidden="1" w:uiPriority="9" w:unhideWhenUsed="1" w:qFormat="1"/>
+    <w:lsdException w:name="index 1" w:semiHidden="1" w:unhideWhenUsed="1"/>
+    <w:lsdException w:name="index 2" w:semiHidden="1" w:unhideWhenUsed="1"/>
+    <w:lsdException w:name="index 3" w:semiHidden="1" w:unhideWhenUsed="1"/>
+    <w:lsdException w:name="index 4" w:semiHidden="1" w:unhideWhenUsed="1"/>
+    <w:lsdException w:name="index 5" w:semiHidden="1" w:unhideWhenUsed="1"/>
+    <w:lsdException w:name="index 6" w:semiHidden="1" w:unhideWhenUsed="1"/>
+    <w:lsdException w:name="index 7" w:semiHidden="1" w:unhideWhenUsed="1"/>
+    <w:lsdException w:name="index 8" w:semiHidden="1" w:unhideWhenUsed="1"/>
+    <w:lsdException w:name="index 9" w:semiHidden="1" w:unhideWhenUsed="1"/>
+    <w:lsdException w:name="toc 1" w:semiHidden="1" w:uiPriority="39" w:unhideWhenUsed="1"/>
+    <w:lsdException w:name="toc 2" w:semiHidden="1" w:uiPriority="39" w:unhideWhenUsed="1"/>
+    <w:lsdException w:name="toc 3" w:semiHidden="1" w:uiPriority="39" w:unhideWhenUsed="1"/>
+    <w:lsdException w:name="toc 4" w:semiHidden="1" w:uiPriority="39" w:unhideWhenUsed="1"/>
+    <w:lsdException w:name="toc 5" w:semiHidden="1" w:uiPriority="39" w:unhideWhenUsed="1"/>
+    <w:lsdException w:name="toc 6" w:semiHidden="1" w:uiPriority="39" w:unhideWhenUsed="1"/>
+    <w:lsdException w:name="toc 7" w:semiHidden="1" w:uiPriority="39" w:unhideWhenUsed="1"/>
+    <w:lsdException w:name="toc 8" w:semiHidden="1" w:uiPriority="39" w:unhideWhenUsed="1"/>
+    <w:lsdException w:name="toc 9" w:semiHidden="1" w:uiPriority="39" w:unhideWhenUsed="1"/>
+    <w:lsdException w:name="Normal Indent" w:semiHidden="1" w:unhideWhenUsed="1"/>
+    <w:lsdException w:name="footnote text" w:semiHidden="1" w:unhideWhenUsed="1"/>
+    <w:lsdException w:name="annotation text" w:semiHidden="1" w:unhideWhenUsed="1"/>
+    <w:lsdException w:name="header" w:semiHidden="1" w:unhideWhenUsed="1"/>
+    <w:lsdException w:name="footer" w:semiHidden="1" w:unhideWhenUsed="1"/>
+    <w:lsdException w:name="index heading" w:semiHidden="1" w:unhideWhenUsed="1"/>
+    <w:lsdException w:name="caption" w:semiHidden="1" w:uiPriority="35" w:unhideWhenUsed="1" w:qFormat="1"/>
+    <w:lsdException w:name="table of figures" w:semiHidden="1" w:unhideWhenUsed="1"/>
+    <w:lsdException w:name="envelope address" w:semiHidden="1" w:unhideWhenUsed="1"/>
+    <w:lsdException w:name="envelope return" w:semiHidden="1" w:unhideWhenUsed="1"/>
+    <w:lsdException w:name="footnote reference" w:semiHidden="1" w:unhideWhenUsed="1"/>
+    <w:lsdException w:name="annotation reference" w:semiHidden="1" w:unhideWhenUsed="1"/>
+    <w:lsdException w:name="line number" w:semiHidden="1" w:unhideWhenUsed="1"/>
+    <w:lsdException w:name="page number" w:semiHidden="1" w:unhideWhenUsed="1"/>
+    <w:lsdException w:name="endnote reference" w:semiHidden="1" w:unhideWhenUsed="1"/>
+    <w:lsdException w:name="endnote text" w:semiHidden="1" w:unhideWhenUsed="1"/>
+    <w:lsdException w:name="table of authorities" w:semiHidden="1" w:unhideWhenUsed="1"/>
+    <w:lsdException w:name="macro" w:semiHidden="1" w:unhideWhenUsed="1"/>
+    <w:lsdException w:name="toa heading" w:semiHidden="1" w:unhideWhenUsed="1"/>
+    <w:lsdException w:name="List" w:semiHidden="1" w:unhideWhenUsed="1"/>
+    <w:lsdException w:name="List Bullet" w:semiHidden="1" w:unhideWhenUsed="1"/>
+    <w:lsdException w:name="List Number" w:semiHidden="1" w:unhideWhenUsed="1"/>
+    <w:lsdException w:name="List 2" w:semiHidden="1" w:unhideWhenUsed="1"/>
+    <w:lsdException w:name="List 3" w:semiHidden="1" w:unhideWhenUsed="1"/>
+    <w:lsdException w:name="List 4" w:semiHidden="1" w:unhideWhenUsed="1"/>
+    <w:lsdException w:name="List 5" w:semiHidden="1" w:unhideWhenUsed="1"/>
+    <w:lsdException w:name="List Bullet 2" w:semiHidden="1" w:unhideWhenUsed="1"/>
+    <w:lsdException w:name="List Bullet 3" w:semiHidden="1" w:unhideWhenUsed="1"/>
+    <w:lsdException w:name="List Bullet 4" w:semiHidden="1" w:unhideWhenUsed="1"/>
+    <w:lsdException w:name="List Bullet 5" w:semiHidden="1" w:unhideWhenUsed="1"/>
+    <w:lsdException w:name="List Number 2" w:semiHidden="1" w:unhideWhenUsed="1"/>
+    <w:lsdException w:name="List Number 3" w:semiHidden="1" w:unhideWhenUsed="1"/>
+    <w:lsdException w:name="List Number 4" w:semiHidden="1" w:unhideWhenUsed="1"/>
+    <w:lsdException w:name="List Number 5" w:semiHidden="1" w:unhideWhenUsed="1"/>
+    <w:lsdException w:name="Title" w:uiPriority="10" w:qFormat="1"/>
+    <w:lsdException w:name="Closing" w:semiHidden="1" w:unhideWhenUsed="1"/>
+    <w:lsdException w:name="Signature" w:semiHidden="1" w:unhideWhenUsed="1"/>
+    <w:lsdException w:name="Default Paragraph Font" w:semiHidden="1" w:uiPriority="1" w:unhideWhenUsed="1"/>
+    <w:lsdException w:name="Body Text" w:semiHidden="1" w:unhideWhenUsed="1"/>
+    <w:lsdException w:name="Body Text Indent" w:semiHidden="1" w:unhideWhenUsed="1"/>
+    <w:lsdException w:name="List Continue" w:semiHidden="1" w:unhideWhenUsed="1"/>
+    <w:lsdException w:name="List Continue 2" w:semiHidden="1" w:unhideWhenUsed="1"/>
+    <w:lsdException w:name="List Continue 3" w:semiHidden="1" w:unhideWhenUsed="1"/>
+    <w:lsdException w:name="List Continue 4" w:semiHidden="1" w:unhideWhenUsed="1"/>
+    <w:lsdException w:name="List Continue 5" w:semiHidden="1" w:unhideWhenUsed="1"/>
+    <w:lsdException w:name="Message Header" w:semiHidden="1" w:unhideWhenUsed="1"/>
+    <w:lsdException w:name="Subtitle" w:uiPriority="11" w:qFormat="1"/>
+    <w:lsdException w:name="Salutation" w:semiHidden="1" w:unhideWhenUsed="1"/>
+    <w:lsdException w:name="Date" w:semiHidden="1" w:unhideWhenUsed="1"/>
+    <w:lsdException w:name="Body Text First Indent" w:semiHidden="1" w:unhideWhenUsed="1"/>
+    <w:lsdException w:name="Body Text First Indent 2" w:semiHidden="1" w:unhideWhenUsed="1"/>
+    <w:lsdException w:name="Note Heading" w:semiHidden="1" w:unhideWhenUsed="1"/>
+    <w:lsdException w:name="Body Text 2" w:semiHidden="1" w:unhideWhenUsed="1"/>
+    <w:lsdException w:name="Body Text 3" w:semiHidden="1" w:unhideWhenUsed="1"/>
+    <w:lsdException w:name="Body Text Indent 2" w:semiHidden="1" w:unhideWhenUsed="1"/>
+    <w:lsdException w:name="Body Text Indent 3" w:semiHidden="1" w:unhideWhenUsed="1"/>
+    <w:lsdException w:name="Block Text" w:semiHidden="1" w:unhideWhenUsed="1"/>
+    <w:lsdException w:name="Hyperlink" w:semiHidden="1" w:unhideWhenUsed="1"/>
+    <w:lsdException w:name="FollowedHyperlink" w:semiHidden="1" w:unhideWhenUsed="1"/>
+    <w:lsdException w:name="Strong" w:uiPriority="22" w:qFormat="1"/>
+    <w:lsdException w:name="Emphasis" w:uiPriority="20" w:qFormat="1"/>
+    <w:lsdException w:name="Document Map" w:semiHidden="1" w:unhideWhenUsed="1"/>
+    <w:lsdException w:name="Plain Text" w:semiHidden="1" w:unhideWhenUsed="1"/>
+    <w:lsdException w:name="E-mail Signature" w:semiHidden="1" w:unhideWhenUsed="1"/>
+    <w:lsdException w:name="HTML Top of Form" w:semiHidden="1" w:unhideWhenUsed="1"/>
+    <w:lsdException w:name="HTML Bottom of Form" w:semiHidden="1" w:unhideWhenUsed="1"/>
+    <w:lsdException w:name="Normal (Web)" w:semiHidden="1" w:unhideWhenUsed="1"/>
+    <w:lsdException w:name="HTML Acronym" w:semiHidden="1" w:unhideWhenUsed="1"/>
+    <w:lsdException w:name="HTML Address" w:semiHidden="1" w:unhideWhenUsed="1"/>
+    <w:lsdException w:name="HTML Cite" w:semiHidden="1" w:unhideWhenUsed="1"/>
+    <w:lsdException w:name="HTML Code" w:semiHidden="1" w:unhideWhenUsed="1"/>
+    <w:lsdException w:name="HTML Definition" w:semiHidden="1" w:unhideWhenUsed="1"/>
+    <w:lsdException w:name="HTML Keyboard" w:semiHidden="1" w:unhideWhenUsed="1"/>
+    <w:lsdException w:name="HTML Preformatted" w:semiHidden="1" w:unhideWhenUsed="1"/>
+    <w:lsdException w:name="HTML Sample" w:semiHidden="1" w:unhideWhenUsed="1"/>
+    <w:lsdException w:name="HTML Typewriter" w:semiHidden="1" w:unhideWhenUsed="1"/>
+    <w:lsdException w:name="HTML Variable" w:semiHidden="1" w:unhideWhenUsed="1"/>
+    <w:lsdException w:name="Normal Table" w:semiHidden="1" w:unhideWhenUsed="1"/>
+    <w:lsdException w:name="annotation subject" w:semiHidden="1" w:unhideWhenUsed="1"/>
+    <w:lsdException w:name="No List" w:semiHidden="1" w:unhideWhenUsed="1"/>
+    <w:lsdException w:name="Outline List 1" w:semiHidden="1" w:unhideWhenUsed="1"/>
+    <w:lsdException w:name="Outline List 2" w:semiHidden="1" w:unhideWhenUsed="1"/>
+    <w:lsdException w:name="Outline List 3" w:semiHidden="1" w:unhideWhenUsed="1"/>
+    <w:lsdException w:name="Table Simple 1" w:semiHidden="1" w:unhideWhenUsed="1"/>
+    <w:lsdException w:name="Table Simple 2" w:semiHidden="1" w:unhideWhenUsed="1"/>
+    <w:lsdException w:name="Table Simple 3" w:semiHidden="1" w:unhideWhenUsed="1"/>
+    <w:lsdException w:name="Table Classic 1" w:semiHidden="1" w:unhideWhenUsed="1"/>
+    <w:lsdException w:name="Table Classic 2" w:semiHidden="1" w:unhideWhenUsed="1"/>
+    <w:lsdException w:name="Table Classic 3" w:semiHidden="1" w:unhideWhenUsed="1"/>
+    <w:lsdException w:name="Table Classic 4" w:semiHidden="1" w:unhideWhenUsed="1"/>
+    <w:lsdException w:name="Table Colorful 1" w:semiHidden="1" w:unhideWhenUsed="1"/>
+    <w:lsdException w:name="Table Colorful 2" w:semiHidden="1" w:unhideWhenUsed="1"/>
+    <w:lsdException w:name="Table Colorful 3" w:semiHidden="1" w:unhideWhenUsed="1"/>
+    <w:lsdException w:name="Table Columns 1" w:semiHidden="1" w:unhideWhenUsed="1"/>
+    <w:lsdException w:name="Table Columns 2" w:semiHidden="1" w:unhideWhenUsed="1"/>
+    <w:lsdException w:name="Table Columns 3" w:semiHidden="1" w:unhideWhenUsed="1"/>
+    <w:lsdException w:name="Table Columns 4" w:semiHidden="1" w:unhideWhenUsed="1"/>
+    <w:lsdException w:name="Table Columns 5" w:semiHidden="1" w:unhideWhenUsed="1"/>
+    <w:lsdException w:name="Table Grid 1" w:semiHidden="1" w:unhideWhenUsed="1"/>
+    <w:lsdException w:name="Table Grid 2" w:semiHidden="1" w:unhideWhenUsed="1"/>
+    <w:lsdException w:name="Table Grid 3" w:semiHidden="1" w:unhideWhenUsed="1"/>
+    <w:lsdException w:name="Table Grid 4" w:semiHidden="1" w:unhideWhenUsed="1"/>
+    <w:lsdException w:name="Table Grid 5" w:semiHidden="1" w:unhideWhenUsed="1"/>
+    <w:lsdException w:name="Table Grid 6" w:semiHidden="1" w:unhideWhenUsed="1"/>
+    <w:lsdException w:name="Table Grid 7" w:semiHidden="1" w:unhideWhenUsed="1"/>
+    <w:lsdException w:name="Table Grid 8" w:semiHidden="1" w:unhideWhenUsed="1"/>
+    <w:lsdException w:name="Table List 1" w:semiHidden="1" w:unhideWhenUsed="1"/>
+    <w:lsdException w:name="Table List 2" w:semiHidden="1" w:unhideWhenUsed="1"/>
+    <w:lsdException w:name="Table List 3" w:semiHidden="1" w:unhideWhenUsed="1"/>
+    <w:lsdException w:name="Table List 4" w:semiHidden="1" w:unhideWhenUsed="1"/>
+    <w:lsdException w:name="Table List 5" w:semiHidden="1" w:unhideWhenUsed="1"/>
+    <w:lsdException w:name="Table List 6" w:semiHidden="1" w:unhideWhenUsed="1"/>
+    <w:lsdException w:name="Table List 7" w:semiHidden="1" w:unhideWhenUsed="1"/>
+    <w:lsdException w:name="Table List 8" w:semiHidden="1" w:unhideWhenUsed="1"/>
+    <w:lsdException w:name="Table 3D effects 1" w:semiHidden="1" w:unhideWhenUsed="1"/>
+    <w:lsdException w:name="Table 3D effects 2" w:semiHidden="1" w:unhideWhenUsed="1"/>
+    <w:lsdException w:name="Table 3D effects 3" w:semiHidden="1" w:unhideWhenUsed="1"/>
+    <w:lsdException w:name="Table Contemporary" w:semiHidden="1" w:unhideWhenUsed="1"/>
+    <w:lsdException w:name="Table Elegant" w:semiHidden="1" w:unhideWhenUsed="1"/>
+    <w:lsdException w:name="Table Professional" w:semiHidden="1" w:unhideWhenUsed="1"/>
+    <w:lsdException w:name="Table Subtle 1" w:semiHidden="1" w:unhideWhenUsed="1"/>
+    <w:lsdException w:name="Table Subtle 2" w:semiHidden="1" w:unhideWhenUsed="1"/>
+    <w:lsdException w:name="Table Web 1" w:semiHidden="1" w:unhideWhenUsed="1"/>
+    <w:lsdException w:name="Table Web 2" w:semiHidden="1" w:unhideWhenUsed="1"/>
+    <w:lsdException w:name="Table Web 3" w:semiHidden="1" w:unhideWhenUsed="1"/>
+    <w:lsdException w:name="Balloon Text" w:semiHidden="1" w:unhideWhenUsed="1"/>
+    <w:lsdException w:name="Table Grid" w:uiPriority="59"/>
+    <w:lsdException w:name="Table Theme" w:semiHidden="1" w:unhideWhenUsed="1"/>
+    <w:lsdException w:name="Placeholder Text" w:semiHidden="1"/>
+    <w:lsdException w:name="No Spacing" w:uiPriority="1" w:qFormat="1"/>
+    <w:lsdException w:name="Light Shading" w:uiPriority="60"/>
+    <w:lsdException w:name="Light List" w:uiPriority="61"/>
+    <w:lsdException w:name="Light Grid" w:uiPriority="62"/>
+    <w:lsdException w:name="Medium Shading 1" w:uiPriority="63"/>
+    <w:lsdException w:name="Medium Shading 2" w:uiPriority="64"/>
+    <w:lsdException w:name="Medium List 1" w:uiPriority="65"/>
+    <w:lsdException w:name="Medium List 2" w:uiPriority="66"/>
+    <w:lsdException w:name="Medium Grid 1" w:uiPriority="67"/>
+    <w:lsdException w:name="Medium Grid 2" w:uiPriority="68"/>
+    <w:lsdException w:name="Medium Grid 3" w:uiPriority="69"/>
+    <w:lsdException w:name="Dark List" w:uiPriority="70"/>
+    <w:lsdException w:name="Colorful Shading" w:uiPriority="71"/>
+    <w:lsdException w:name="Colorful List" w:uiPriority="72"/>
+    <w:lsdException w:name="Colorful Grid" w:uiPriority="73"/>
+    <w:lsdException w:name="Light Shading Accent 1" w:uiPriority="60"/>
+    <w:lsdException w:name="Light List Accent 1" w:uiPriority="61"/>
+    <w:lsdException w:name="Light Grid Accent 1" w:uiPriority="62"/>
+    <w:lsdException w:name="Medium Shading 1 Accent 1" w:uiPriority="63"/>
+    <w:lsdException w:name="Medium Shading 2 Accent 1" w:uiPriority="64"/>
+    <w:lsdException w:name="Medium List 1 Accent 1" w:uiPriority="65"/>
+    <w:lsdException w:name="Revision" w:semiHidden="1"/>
+    <w:lsdException w:name="List Paragraph" w:uiPriority="34" w:qFormat="1"/>
+    <w:lsdException w:name="Quote" w:uiPriority="29" w:qFormat="1"/>
+    <w:lsdException w:name="Intense Quote" w:uiPriority="30" w:qFormat="1"/>
+    <w:lsdException w:name="Medium List 2 Accent 1" w:uiPriority="66"/>
+    <w:lsdException w:name="Medium Grid 1 Accent 1" w:uiPriority="67"/>
+    <w:lsdException w:name="Medium Grid 2 Accent 1" w:uiPriority="68"/>
+    <w:lsdException w:name="Medium Grid 3 Accent 1" w:uiPriority="69"/>
+    <w:lsdException w:name="Dark List Accent 1" w:uiPriority="70"/>
+    <w:lsdException w:name="Colorful Shading Accent 1" w:uiPriority="71"/>
+    <w:lsdException w:name="Colorful List Accent 1" w:uiPriority="72"/>
+    <w:lsdException w:name="Colorful Grid Accent 1" w:uiPriority="73"/>
+    <w:lsdException w:name="Light Shading Accent 2" w:uiPriority="60"/>
+    <w:lsdException w:name="Light List Accent 2" w:uiPriority="61"/>
+    <w:lsdException w:name="Light Grid Accent 2" w:uiPriority="62"/>
+    <w:lsdException w:name="Medium Shading 1 Accent 2" w:uiPriority="63"/>
+    <w:lsdException w:name="Medium Shading 2 Accent 2" w:uiPriority="64"/>
+    <w:lsdException w:name="Medium List 1 Accent 2" w:uiPriority="65"/>
+    <w:lsdException w:name="Medium List 2 Accent 2" w:uiPriority="66"/>
+    <w:lsdException w:name="Medium Grid 1 Accent 2" w:uiPriority="67"/>
+    <w:lsdException w:name="Medium Grid 2 Accent 2" w:uiPriority="68"/>
+    <w:lsdException w:name="Medium Grid 3 Accent 2" w:uiPriority="69"/>
+    <w:lsdException w:name="Dark List Accent 2" w:uiPriority="70"/>
+    <w:lsdException w:name="Colorful Shading Accent 2" w:uiPriority="71"/>
+    <w:lsdException w:name="Colorful List Accent 2" w:uiPriority="72"/>
+    <w:lsdException w:name="Colorful Grid Accent 2" w:uiPriority="73"/>
+    <w:lsdException w:name="Light Shading Accent 3" w:uiPriority="60"/>
+    <w:lsdException w:name="Light List Accent 3" w:uiPriority="61"/>
+    <w:lsdException w:name="Light Grid Accent 3" w:uiPriority="62"/>
+    <w:lsdException w:name="Medium Shading 1 Accent 3" w:uiPriority="63"/>
+    <w:lsdException w:name="Medium Shading 2 Accent 3" w:uiPriority="64"/>
+    <w:lsdException w:name="Medium List 1 Accent 3" w:uiPriority="65"/>
+    <w:lsdException w:name="Medium List 2 Accent 3" w:uiPriority="66"/>
+    <w:lsdException w:name="Medium Grid 1 Accent 3" w:uiPriority="67"/>
+    <w:lsdException w:name="Medium Grid 2 Accent 3" w:uiPriority="68"/>
+    <w:lsdException w:name="Medium Grid 3 Accent 3" w:uiPriority="69"/>
+    <w:lsdException w:name="Dark List Accent 3" w:uiPriority="70"/>
+    <w:lsdException w:name="Colorful Shading Accent 3" w:uiPriority="71"/>
+    <w:lsdException w:name="Colorful List Accent 3" w:uiPriority="72"/>
+    <w:lsdException w:name="Colorful Grid Accent 3" w:uiPriority="73"/>
+    <w:lsdException w:name="Light Shading Accent 4" w:uiPriority="60"/>
+    <w:lsdException w:name="Light List Accent 4" w:uiPriority="61"/>
+    <w:lsdException w:name="Light Grid Accent 4" w:uiPriority="62"/>
+    <w:lsdException w:name="Medium Shading 1 Accent 4" w:uiPriority="63"/>
+    <w:lsdException w:name="Medium Shading 2 Accent 4" w:uiPriority="64"/>
+    <w:lsdException w:name="Medium List 1 Accent 4" w:uiPriority="65"/>
+    <w:lsdException w:name="Medium List 2 Accent 4" w:uiPriority="66"/>
+    <w:lsdException w:name="Medium Grid 1 Accent 4" w:uiPriority="67"/>
+    <w:lsdException w:name="Medium Grid 2 Accent 4" w:uiPriority="68"/>
+    <w:lsdException w:name="Medium Grid 3 Accent 4" w:uiPriority="69"/>
+    <w:lsdException w:name="Dark List Accent 4" w:uiPriority="70"/>
+    <w:lsdException w:name="Colorful Shading Accent 4" w:uiPriority="71"/>
+    <w:lsdException w:name="Colorful List Accent 4" w:uiPriority="72"/>
+    <w:lsdException w:name="Colorful Grid Accent 4" w:uiPriority="73"/>
+    <w:lsdException w:name="Light Shading Accent 5" w:uiPriority="60"/>
+    <w:lsdException w:name="Light List Accent 5" w:uiPriority="61"/>
+    <w:lsdException w:name="Light Grid Accent 5" w:uiPriority="62"/>
+    <w:lsdException w:name="Medium Shading 1 Accent 5" w:uiPriority="63"/>
+    <w:lsdException w:name="Medium Shading 2 Accent 5" w:uiPriority="64"/>
+    <w:lsdException w:name="Medium List 1 Accent 5" w:uiPriority="65"/>
+    <w:lsdException w:name="Medium List 2 Accent 5" w:uiPriority="66"/>
+    <w:lsdException w:name="Medium Grid 1 Accent 5" w:uiPriority="67"/>
+    <w:lsdException w:name="Medium Grid 2 Accent 5" w:uiPriority="68"/>
+    <w:lsdException w:name="Medium Grid 3 Accent 5" w:uiPriority="69"/>
+    <w:lsdException w:name="Dark List Accent 5" w:uiPriority="70"/>
+    <w:lsdException w:name="Colorful Shading Accent 5" w:uiPriority="71"/>
+    <w:lsdException w:name="Colorful List Accent 5" w:uiPriority="72"/>
+    <w:lsdException w:name="Colorful Grid Accent 5" w:uiPriority="73"/>
+    <w:lsdException w:name="Light Shading Accent 6" w:uiPriority="60"/>
+    <w:lsdException w:name="Light List Accent 6" w:uiPriority="61"/>
+    <w:lsdException w:name="Light Grid Accent 6" w:uiPriority="62"/>
+    <w:lsdException w:name="Medium Shading 1 Accent 6" w:uiPriority="63"/>
+    <w:lsdException w:name="Medium Shading 2 Accent 6" w:uiPriority="64"/>
+    <w:lsdException w:name="Medium List 1 Accent 6" w:uiPriority="65"/>
+    <w:lsdException w:name="Medium List 2 Accent 6" w:uiPriority="66"/>
+    <w:lsdException w:name="Medium Grid 1 Accent 6" w:uiPriority="67"/>
+    <w:lsdException w:name="Medium Grid 2 Accent 6" w:uiPriority="68"/>
+    <w:lsdException w:name="Medium Grid 3 Accent 6" w:uiPriority="69"/>
+    <w:lsdException w:name="Dark List Accent 6" w:uiPriority="70"/>
+    <w:lsdException w:name="Colorful Shading Accent 6" w:uiPriority="71"/>
+    <w:lsdException w:name="Colorful List Accent 6" w:uiPriority="72"/>
+    <w:lsdException w:name="Colorful Grid Accent 6" w:uiPriority="73"/>
+    <w:lsdException w:name="Subtle Emphasis" w:uiPriority="19" w:qFormat="1"/>
+    <w:lsdException w:name="Intense Emphasis" w:uiPriority="21" w:qFormat="1"/>
+    <w:lsdException w:name="Subtle Reference" w:uiPriority="31" w:qFormat="1"/>
+    <w:lsdException w:name="Intense Reference" w:uiPriority="32" w:qFormat="1"/>
+    <w:lsdException w:name="Book Title" w:uiPriority="33" w:qFormat="1"/>
+    <w:lsdException w:name="Bibliography" w:semiHidden="1" w:uiPriority="37" w:unhideWhenUsed="1"/>
+    <w:lsdException w:name="TOC Heading" w:semiHidden="1" w:uiPriority="39" w:unhideWhenUsed="1" w:qFormat="1"/>
+    <w:lsdException w:name="Plain Table 1" w:uiPriority="41"/>
+    <w:lsdException w:name="Plain Table 2" w:uiPriority="42"/>
+    <w:lsdException w:name="Plain Table 3" w:uiPriority="43"/>
+    <w:lsdException w:name="Plain Table 4" w:uiPriority="44"/>
+    <w:lsdException w:name="Plain Table 5" w:uiPriority="45"/>
+    <w:lsdException w:name="Grid Table Light" w:uiPriority="40"/>
+    <w:lsdException w:name="Grid Table 1 Light" w:uiPriority="46"/>
+    <w:lsdException w:name="Grid Table 2" w:uiPriority="47"/>
+    <w:lsdException w:name="Grid Table 3" w:uiPriority="48"/>
+    <w:lsdException w:name="Grid Table 4" w:uiPriority="49"/>
+    <w:lsdException w:name="Grid Table 5 Dark" w:uiPriority="50"/>
+    <w:lsdException w:name="Grid Table 6 Colorful" w:uiPriority="51"/>
+    <w:lsdException w:name="Grid Table 7 Colorful" w:uiPriority="52"/>
+    <w:lsdException w:name="Grid Table 1 Light Accent 1" w:uiPriority="46"/>
+    <w:lsdException w:name="Grid Table 2 Accent 1" w:uiPriority="47"/>
+    <w:lsdException w:name="Grid Table 3 Accent 1" w:uiPriority="48"/>
+    <w:lsdException w:name="Grid Table 4 Accent 1" w:uiPriority="49"/>
+    <w:lsdException w:name="Grid Table 5 Dark Accent 1" w:uiPriority="50"/>
+    <w:lsdException w:name="Grid Table 6 Colorful Accent 1" w:uiPriority="51"/>
+    <w:lsdException w:name="Grid Table 7 Colorful Accent 1" w:uiPriority="52"/>
+    <w:lsdException w:name="Grid Table 1 Light Accent 2" w:uiPriority="46"/>
+    <w:lsdException w:name="Grid Table 2 Accent 2" w:uiPriority="47"/>
+    <w:lsdException w:name="Grid Table 3 Accent 2" w:uiPriority="48"/>
+    <w:lsdException w:name="Grid Table 4 Accent 2" w:uiPriority="49"/>
+    <w:lsdException w:name="Grid Table 5 Dark Accent 2" w:uiPriority="50"/>
+    <w:lsdException w:name="Grid Table 6 Colorful Accent 2" w:uiPriority="51"/>
+    <w:lsdException w:name="Grid Table 7 Colorful Accent 2" w:uiPriority="52"/>
+    <w:lsdException w:name="Grid Table 1 Light Accent 3" w:uiPriority="46"/>
+    <w:lsdException w:name="Grid Table 2 Accent 3" w:uiPriority="47"/>
+    <w:lsdException w:name="Grid Table 3 Accent 3" w:uiPriority="48"/>
+    <w:lsdException w:name="Grid Table 4 Accent 3" w:uiPriority="49"/>
+    <w:lsdException w:name="Grid Table 5 Dark Accent 3" w:uiPriority="50"/>
+    <w:lsdException w:name="Grid Table 6 Colorful Accent 3" w:uiPriority="51"/>
+    <w:lsdException w:name="Grid Table 7 Colorful Accent 3" w:uiPriority="52"/>
+    <w:lsdException w:name="Grid Table 1 Light Accent 4" w:uiPriority="46"/>
+    <w:lsdException w:name="Grid Table 2 Accent 4" w:uiPriority="47"/>
+    <w:lsdException w:name="Grid Table 3 Accent 4" w:uiPriority="48"/>
+    <w:lsdException w:name="Grid Table 4 Accent 4" w:uiPriority="49"/>
+    <w:lsdException w:name="Grid Table 5 Dark Accent 4" w:uiPriority="50"/>
+    <w:lsdException w:name="Grid Table 6 Colorful Accent 4" w:uiPriority="51"/>
+    <w:lsdException w:name="Grid Table 7 Colorful Accent 4" w:uiPriority="52"/>
+    <w:lsdException w:name="Grid Table 1 Light Accent 5" w:uiPriority="46"/>
+    <w:lsdException w:name="Grid Table 2 Accent 5" w:uiPriority="47"/>
+    <w:lsdException w:name="Grid Table 3 Accent 5" w:uiPriority="48"/>
+    <w:lsdException w:name="Grid Table 4 Accent 5" w:uiPriority="49"/>
+    <w:lsdException w:name="Grid Table 5 Dark Accent 5" w:uiPriority="50"/>
+    <w:lsdException w:name="Grid Table 6 Colorful Accent 5" w:uiPriority="51"/>
+    <w:lsdException w:name="Grid Table 7 Colorful Accent 5" w:uiPriority="52"/>
+    <w:lsdException w:name="Grid Table 1 Light Accent 6" w:uiPriority="46"/>
+    <w:lsdException w:name="Grid Table 2 Accent 6" w:uiPriority="47"/>
+    <w:lsdException w:name="Grid Table 3 Accent 6" w:uiPriority="48"/>
+    <w:lsdException w:name="Grid Table 4 Accent 6" w:uiPriority="49"/>
+    <w:lsdException w:name="Grid Table 5 Dark Accent 6" w:uiPriority="50"/>
+    <w:lsdException w:name="Grid Table 6 Colorful Accent 6" w:uiPriority="51"/>
+    <w:lsdException w:name="Grid Table 7 Colorful Accent 6" w:uiPriority="52"/>
+    <w:lsdException w:name="List Table 1 Light" w:uiPriority="46"/>
+    <w:lsdException w:name="List Table 2" w:uiPriority="47"/>
+    <w:lsdException w:name="List Table 3" w:uiPriority="48"/>
+    <w:lsdException w:name="List Table 4" w:uiPriority="49"/>
+    <w:lsdException w:name="List Table 5 Dark" w:uiPriority="50"/>
+    <w:lsdException w:name="List Table 6 Colorful" w:uiPriority="51"/>
+    <w:lsdException w:name="List Table 7 Colorful" w:uiPriority="52"/>
+    <w:lsdException w:name="List Table 1 Light Accent 1" w:uiPriority="46"/>
+    <w:lsdException w:name="List Table 2 Accent 1" w:uiPriority="47"/>
+    <w:lsdException w:name="List Table 3 Accent 1" w:uiPriority="48"/>
+    <w:lsdException w:name="List Table 4 Accent 1" w:uiPriority="49"/>
+    <w:lsdException w:name="List Table 5 Dark Accent 1" w:uiPriority="50"/>
+    <w:lsdException w:name="List Table 6 Colorful Accent 1" w:uiPriority="51"/>
+    <w:lsdException w:name="List Table 7 Colorful Accent 1" w:uiPriority="52"/>
+    <w:lsdException w:name="List Table 1 Light Accent 2" w:uiPriority="46"/>
+    <w:lsdException w:name="List Table 2 Accent 2" w:uiPriority="47"/>
+    <w:lsdException w:name="List Table 3 Accent 2" w:uiPriority="48"/>
+    <w:lsdException w:name="List Table 4 Accent 2" w:uiPriority="49"/>
+    <w:lsdException w:name="List Table 5 Dark Accent 2" w:uiPriority="50"/>
+    <w:lsdException w:name="List Table 6 Colorful Accent 2" w:uiPriority="51"/>
+    <w:lsdException w:name="List Table 7 Colorful Accent 2" w:uiPriority="52"/>
+    <w:lsdException w:name="List Table 1 Light Accent 3" w:uiPriority="46"/>
+    <w:lsdException w:name="List Table 2 Accent 3" w:uiPriority="47"/>
+    <w:lsdException w:name="List Table 3 Accent 3" w:uiPriority="48"/>
+    <w:lsdException w:name="List Table 4 Accent 3" w:uiPriority="49"/>
+    <w:lsdException w:name="List Table 5 Dark Accent 3" w:uiPriority="50"/>
+    <w:lsdException w:name="List Table 6 Colorful Accent 3" w:uiPriority="51"/>
+    <w:lsdException w:name="List Table 7 Colorful Accent 3" w:uiPriority="52"/>
+    <w:lsdException w:name="List Table 1 Light Accent 4" w:uiPriority="46"/>
+    <w:lsdException w:name="List Table 2 Accent 4" w:uiPriority="47"/>
+    <w:lsdException w:name="List Table 3 Accent 4" w:uiPriority="48"/>
+    <w:lsdException w:name="List Table 4 Accent 4" w:uiPriority="49"/>
+    <w:lsdException w:name="List Table 5 Dark Accent 4" w:uiPriority="50"/>
+    <w:lsdException w:name="List Table 6 Colorful Accent 4" w:uiPriority="51"/>
+    <w:lsdException w:name="List Table 7 Colorful Accent 4" w:uiPriority="52"/>
+    <w:lsdException w:name="List Table 1 Light Accent 5" w:uiPriority="46"/>
+    <w:lsdException w:name="List Table 2 Accent 5" w:uiPriority="47"/>
+    <w:lsdException w:name="List Table 3 Accent 5" w:uiPriority="48"/>
+    <w:lsdException w:name="List Table 4 Accent 5" w:uiPriority="49"/>
+    <w:lsdException w:name="List Table 5 Dark Accent 5" w:uiPriority="50"/>
+    <w:lsdException w:name="List Table 6 Colorful Accent 5" w:uiPriority="51"/>
+    <w:lsdException w:name="List Table 7 Colorful Accent 5" w:uiPriority="52"/>
+    <w:lsdException w:name="List Table 1 Light Accent 6" w:uiPriority="46"/>
+    <w:lsdException w:name="List Table 2 Accent 6" w:uiPriority="47"/>
+    <w:lsdException w:name="List Table 3 Accent 6" w:uiPriority="48"/>
+    <w:lsdException w:name="List Table 4 Accent 6" w:uiPriority="49"/>
+    <w:lsdException w:name="List Table 5 Dark Accent 6" w:uiPriority="50"/>
+    <w:lsdException w:name="List Table 6 Colorful Accent 6" w:uiPriority="51"/>
+    <w:lsdException w:name="List Table 7 Colorful Accent 6" w:uiPriority="52"/>
   </w:latentStyles>
   <w:style w:type="paragraph" w:default="1" w:styleId="Normal">
     <w:name w:val="Normal"/>
     <w:qFormat/>
     <w:rsid w:val="00030B57"/>
   </w:style>
-  <w:style w:type="character" w:default="1" w:styleId="Fuentedeprrafopredeter">
+  <w:style w:type="character" w:default="1" w:styleId="DefaultParagraphFont">
     <w:name w:val="Default Paragraph Font"/>
     <w:uiPriority w:val="1"/>
     <w:semiHidden/>
     <w:unhideWhenUsed/>
   </w:style>
-  <w:style w:type="table" w:default="1" w:styleId="Tablanormal">
+  <w:style w:type="table" w:default="1" w:styleId="TableNormal">
     <w:name w:val="Normal Table"/>
     <w:uiPriority w:val="99"/>
     <w:semiHidden/>
     <w:unhideWhenUsed/>
-    <w:qFormat/>
     <w:tblPr>
       <w:tblInd w:w="0" w:type="dxa"/>
       <w:tblCellMar>
@@ -1541,13 +2349,13 @@
       </w:tblCellMar>
     </w:tblPr>
   </w:style>
-  <w:style w:type="numbering" w:default="1" w:styleId="Sinlista">
+  <w:style w:type="numbering" w:default="1" w:styleId="NoList">
     <w:name w:val="No List"/>
     <w:uiPriority w:val="99"/>
     <w:semiHidden/>
     <w:unhideWhenUsed/>
   </w:style>
-  <w:style w:type="paragraph" w:styleId="Prrafodelista">
+  <w:style w:type="paragraph" w:styleId="ListParagraph">
     <w:name w:val="List Paragraph"/>
     <w:basedOn w:val="Normal"/>
     <w:uiPriority w:val="34"/>
@@ -1558,16 +2366,15 @@
       <w:contextualSpacing/>
     </w:pPr>
   </w:style>
-  <w:style w:type="table" w:styleId="Tablaconcuadrcula">
+  <w:style w:type="table" w:styleId="TableGrid">
     <w:name w:val="Table Grid"/>
-    <w:basedOn w:val="Tablanormal"/>
+    <w:basedOn w:val="TableNormal"/>
     <w:uiPriority w:val="59"/>
     <w:rsid w:val="00D71D4B"/>
     <w:pPr>
       <w:spacing w:after="0" w:line="240" w:lineRule="auto"/>
     </w:pPr>
     <w:tblPr>
-      <w:tblInd w:w="0" w:type="dxa"/>
       <w:tblBorders>
         <w:top w:val="single" w:sz="4" w:space="0" w:color="auto"/>
         <w:left w:val="single" w:sz="4" w:space="0" w:color="auto"/>
@@ -1576,12 +2383,6 @@
         <w:insideH w:val="single" w:sz="4" w:space="0" w:color="auto"/>
         <w:insideV w:val="single" w:sz="4" w:space="0" w:color="auto"/>
       </w:tblBorders>
-      <w:tblCellMar>
-        <w:top w:w="0" w:type="dxa"/>
-        <w:left w:w="108" w:type="dxa"/>
-        <w:bottom w:w="0" w:type="dxa"/>
-        <w:right w:w="108" w:type="dxa"/>
-      </w:tblCellMar>
     </w:tblPr>
   </w:style>
 </w:styles>

</xml_diff>